<commit_message>
adjuntado imagenes y comentarios
</commit_message>
<xml_diff>
--- a/Documentacion/Memoria.docx
+++ b/Documentacion/Memoria.docx
@@ -1,6 +1,6 @@
 
 <file path=word/document.xml><?xml version="1.0" encoding="utf-8"?>
-<w:document xmlns:wpc="http://schemas.microsoft.com/office/word/2010/wordprocessingCanvas" xmlns:cx="http://schemas.microsoft.com/office/drawing/2014/chartex" xmlns:cx1="http://schemas.microsoft.com/office/drawing/2015/9/8/chartex" xmlns:cx2="http://schemas.microsoft.com/office/drawing/2015/10/21/chartex" xmlns:cx3="http://schemas.microsoft.com/office/drawing/2016/5/9/chartex" xmlns:cx4="http://schemas.microsoft.com/office/drawing/2016/5/10/chartex" xmlns:cx5="http://schemas.microsoft.com/office/drawing/2016/5/11/chartex" xmlns:cx6="http://schemas.microsoft.com/office/drawing/2016/5/12/chartex" xmlns:cx7="http://schemas.microsoft.com/office/drawing/2016/5/13/chartex" xmlns:cx8="http://schemas.microsoft.com/office/drawing/2016/5/14/chartex" xmlns:mc="http://schemas.openxmlformats.org/markup-compatibility/2006" xmlns:aink="http://schemas.microsoft.com/office/drawing/2016/ink" xmlns:am3d="http://schemas.microsoft.com/office/drawing/2017/model3d" xmlns:o="urn:schemas-microsoft-com:office:office" xmlns:r="http://schemas.openxmlformats.org/officeDocument/2006/relationships" xmlns:m="http://schemas.openxmlformats.org/officeDocument/2006/math" xmlns:v="urn:schemas-microsoft-com:vml" xmlns:wp14="http://schemas.microsoft.com/office/word/2010/wordprocessingDrawing" xmlns:wp="http://schemas.openxmlformats.org/drawingml/2006/wordprocessingDrawing" xmlns:w10="urn:schemas-microsoft-com:office:word" xmlns:w="http://schemas.openxmlformats.org/wordprocessingml/2006/main" xmlns:w14="http://schemas.microsoft.com/office/word/2010/wordml" xmlns:w15="http://schemas.microsoft.com/office/word/2012/wordml" xmlns:w16cex="http://schemas.microsoft.com/office/word/2018/wordml/cex" xmlns:w16cid="http://schemas.microsoft.com/office/word/2016/wordml/cid" xmlns:w16="http://schemas.microsoft.com/office/word/2018/wordml" xmlns:w16sdtdh="http://schemas.microsoft.com/office/word/2020/wordml/sdtdatahash" xmlns:w16se="http://schemas.microsoft.com/office/word/2015/wordml/symex" xmlns:wpg="http://schemas.microsoft.com/office/word/2010/wordprocessingGroup" xmlns:wpi="http://schemas.microsoft.com/office/word/2010/wordprocessingInk" xmlns:wne="http://schemas.microsoft.com/office/word/2006/wordml" xmlns:wps="http://schemas.microsoft.com/office/word/2010/wordprocessingShape" mc:Ignorable="w14 w15 w16se w16cid w16 w16cex w16sdtdh wp14">
+<w:document xmlns:wpc="http://schemas.microsoft.com/office/word/2010/wordprocessingCanvas" xmlns:cx="http://schemas.microsoft.com/office/drawing/2014/chartex" xmlns:cx1="http://schemas.microsoft.com/office/drawing/2015/9/8/chartex" xmlns:cx2="http://schemas.microsoft.com/office/drawing/2015/10/21/chartex" xmlns:cx3="http://schemas.microsoft.com/office/drawing/2016/5/9/chartex" xmlns:cx4="http://schemas.microsoft.com/office/drawing/2016/5/10/chartex" xmlns:cx5="http://schemas.microsoft.com/office/drawing/2016/5/11/chartex" xmlns:cx6="http://schemas.microsoft.com/office/drawing/2016/5/12/chartex" xmlns:cx7="http://schemas.microsoft.com/office/drawing/2016/5/13/chartex" xmlns:cx8="http://schemas.microsoft.com/office/drawing/2016/5/14/chartex" xmlns:mc="http://schemas.openxmlformats.org/markup-compatibility/2006" xmlns:aink="http://schemas.microsoft.com/office/drawing/2016/ink" xmlns:am3d="http://schemas.microsoft.com/office/drawing/2017/model3d" xmlns:o="urn:schemas-microsoft-com:office:office" xmlns:oel="http://schemas.microsoft.com/office/2019/extlst" xmlns:r="http://schemas.openxmlformats.org/officeDocument/2006/relationships" xmlns:m="http://schemas.openxmlformats.org/officeDocument/2006/math" xmlns:v="urn:schemas-microsoft-com:vml" xmlns:wp14="http://schemas.microsoft.com/office/word/2010/wordprocessingDrawing" xmlns:wp="http://schemas.openxmlformats.org/drawingml/2006/wordprocessingDrawing" xmlns:w10="urn:schemas-microsoft-com:office:word" xmlns:w="http://schemas.openxmlformats.org/wordprocessingml/2006/main" xmlns:w14="http://schemas.microsoft.com/office/word/2010/wordml" xmlns:w15="http://schemas.microsoft.com/office/word/2012/wordml" xmlns:w16cex="http://schemas.microsoft.com/office/word/2018/wordml/cex" xmlns:w16cid="http://schemas.microsoft.com/office/word/2016/wordml/cid" xmlns:w16="http://schemas.microsoft.com/office/word/2018/wordml" xmlns:w16sdtdh="http://schemas.microsoft.com/office/word/2020/wordml/sdtdatahash" xmlns:w16se="http://schemas.microsoft.com/office/word/2015/wordml/symex" xmlns:wpg="http://schemas.microsoft.com/office/word/2010/wordprocessingGroup" xmlns:wpi="http://schemas.microsoft.com/office/word/2010/wordprocessingInk" xmlns:wne="http://schemas.microsoft.com/office/word/2006/wordml" xmlns:wps="http://schemas.microsoft.com/office/word/2010/wordprocessingShape" mc:Ignorable="w14 w15 w16se w16cid w16 w16cex w16sdtdh wp14">
   <w:body>
     <w:p>
       <w:pPr>
@@ -585,25 +585,7 @@
     </w:p>
     <w:p>
       <w:r>
-        <w:t xml:space="preserve">Los métodos de trabajo que </w:t>
-      </w:r>
-      <w:r>
-        <w:t>vamos a usar</w:t>
-      </w:r>
-      <w:r>
-        <w:t xml:space="preserve"> están diseñados para garantizar la eficiencia, la colaboración y la calidad en el proyecto. </w:t>
-      </w:r>
-      <w:r>
-        <w:t>L</w:t>
-      </w:r>
-      <w:r>
-        <w:t>os principales métodos que se utilizarán</w:t>
-      </w:r>
-      <w:r>
-        <w:t xml:space="preserve"> son</w:t>
-      </w:r>
-      <w:r>
-        <w:t>:</w:t>
+        <w:t>Los métodos de trabajo que vamos a usar están diseñados para garantizar la eficiencia, la colaboración y la calidad en el proyecto. Los principales métodos que se utilizarán son:</w:t>
       </w:r>
     </w:p>
     <w:p>
@@ -611,30 +593,12 @@
         <w:pStyle w:val="Prrafodelista"/>
         <w:numPr>
           <w:ilvl w:val="0"/>
-          <w:numId w:val="8"/>
+          <w:numId w:val="10"/>
         </w:numPr>
       </w:pPr>
       <w:r>
-        <w:t xml:space="preserve">Empezamos nuestra aplicación haciendo un boceto de diseño utilizando </w:t>
-      </w:r>
-      <w:proofErr w:type="spellStart"/>
-      <w:r>
-        <w:t>Figma</w:t>
-      </w:r>
-      <w:proofErr w:type="spellEnd"/>
-      <w:r>
-        <w:t>:</w:t>
-      </w:r>
-    </w:p>
-    <w:p>
-      <w:pPr>
-        <w:pStyle w:val="Prrafodelista"/>
-      </w:pPr>
-    </w:p>
-    <w:p>
-      <w:pPr>
-        <w:pStyle w:val="Prrafodelista"/>
-      </w:pPr>
+        <w:t>Para iniciar el desarrollo de la aplicación, elaboramos los casos de uso, los cuales nos proporcionan información detallada sobre las acciones que cada tipo de usuario puede realizar en la aplicación.</w:t>
+      </w:r>
     </w:p>
     <w:p>
       <w:pPr>
@@ -644,7 +608,75 @@
         <w:rPr>
           <w:noProof/>
         </w:rPr>
-        <w:lastRenderedPageBreak/>
+        <w:drawing>
+          <wp:inline distT="0" distB="0" distL="0" distR="0" wp14:anchorId="2B579AB2" wp14:editId="218EE024">
+            <wp:extent cx="4655127" cy="3500651"/>
+            <wp:effectExtent l="0" t="0" r="0" b="5080"/>
+            <wp:docPr id="617352380" name="Imagen 1" descr="Diagrama&#10;&#10;Descripción generada automáticamente"/>
+            <wp:cNvGraphicFramePr>
+              <a:graphicFrameLocks xmlns:a="http://schemas.openxmlformats.org/drawingml/2006/main" noChangeAspect="1"/>
+            </wp:cNvGraphicFramePr>
+            <a:graphic xmlns:a="http://schemas.openxmlformats.org/drawingml/2006/main">
+              <a:graphicData uri="http://schemas.openxmlformats.org/drawingml/2006/picture">
+                <pic:pic xmlns:pic="http://schemas.openxmlformats.org/drawingml/2006/picture">
+                  <pic:nvPicPr>
+                    <pic:cNvPr id="617352380" name="Imagen 1" descr="Diagrama&#10;&#10;Descripción generada automáticamente"/>
+                    <pic:cNvPicPr/>
+                  </pic:nvPicPr>
+                  <pic:blipFill>
+                    <a:blip r:embed="rId6"/>
+                    <a:stretch>
+                      <a:fillRect/>
+                    </a:stretch>
+                  </pic:blipFill>
+                  <pic:spPr>
+                    <a:xfrm>
+                      <a:off x="0" y="0"/>
+                      <a:ext cx="4669898" cy="3511759"/>
+                    </a:xfrm>
+                    <a:prstGeom prst="rect">
+                      <a:avLst/>
+                    </a:prstGeom>
+                  </pic:spPr>
+                </pic:pic>
+              </a:graphicData>
+            </a:graphic>
+          </wp:inline>
+        </w:drawing>
+      </w:r>
+    </w:p>
+    <w:p>
+      <w:pPr>
+        <w:pStyle w:val="Prrafodelista"/>
+      </w:pPr>
+    </w:p>
+    <w:p>
+      <w:pPr>
+        <w:pStyle w:val="Prrafodelista"/>
+        <w:numPr>
+          <w:ilvl w:val="0"/>
+          <w:numId w:val="10"/>
+        </w:numPr>
+      </w:pPr>
+      <w:r>
+        <w:t xml:space="preserve">Comenzamos el desarrollo de nuestra aplicación creando un boceto de diseño utilizando la herramienta </w:t>
+      </w:r>
+      <w:proofErr w:type="spellStart"/>
+      <w:r>
+        <w:t>Figma</w:t>
+      </w:r>
+      <w:proofErr w:type="spellEnd"/>
+      <w:r>
+        <w:t>.</w:t>
+      </w:r>
+    </w:p>
+    <w:p/>
+    <w:p/>
+    <w:p>
+      <w:r>
+        <w:rPr>
+          <w:noProof/>
+        </w:rPr>
         <w:drawing>
           <wp:anchor distT="0" distB="0" distL="114300" distR="114300" simplePos="0" relativeHeight="251658240" behindDoc="0" locked="0" layoutInCell="1" allowOverlap="1" wp14:anchorId="26158BAA" wp14:editId="22A85730">
             <wp:simplePos x="0" y="0"/>
@@ -669,7 +701,7 @@
                     <pic:cNvPicPr/>
                   </pic:nvPicPr>
                   <pic:blipFill>
-                    <a:blip r:embed="rId6">
+                    <a:blip r:embed="rId7">
                       <a:extLst>
                         <a:ext uri="{28A0092B-C50C-407E-A947-70E740481C1C}">
                           <a14:useLocalDpi xmlns:a14="http://schemas.microsoft.com/office/drawing/2010/main" val="0"/>
@@ -697,10 +729,628 @@
       </w:r>
     </w:p>
     <w:p>
-      <w:r>
-        <w:t xml:space="preserve">                                           </w:t>
-      </w:r>
-    </w:p>
+      <w:pPr>
+        <w:pStyle w:val="Prrafodelista"/>
+        <w:numPr>
+          <w:ilvl w:val="0"/>
+          <w:numId w:val="11"/>
+        </w:numPr>
+      </w:pPr>
+      <w:r>
+        <w:t>El boceto de Cooper-Up presenta un sistema de inicio de sesión que categoriza a los usuarios en tres tipos: estudiantes, empresas y centros educativos.</w:t>
+      </w:r>
+    </w:p>
+    <w:p/>
+    <w:p>
+      <w:pPr>
+        <w:pStyle w:val="Prrafodelista"/>
+        <w:numPr>
+          <w:ilvl w:val="0"/>
+          <w:numId w:val="11"/>
+        </w:numPr>
+      </w:pPr>
+      <w:r>
+        <w:t>Para el inicio de sesión del centro educativo, al acceder se despliega un menú que ofrece opciones para subir la información del alumno y las valoraciones del profesorado.</w:t>
+      </w:r>
+    </w:p>
+    <w:p/>
+    <w:p>
+      <w:pPr>
+        <w:pStyle w:val="Prrafodelista"/>
+        <w:numPr>
+          <w:ilvl w:val="0"/>
+          <w:numId w:val="11"/>
+        </w:numPr>
+      </w:pPr>
+      <w:r>
+        <w:t>Cuando un alumno inicia sesión, se le presenta un menú similar que le permite modificar su información personal, revisar las ofertas de trabajo disponibles y postularse a aquellas que le interesen, así como ver un historial de las ofertas a las que ha aplicado.</w:t>
+      </w:r>
+    </w:p>
+    <w:p/>
+    <w:p>
+      <w:pPr>
+        <w:pStyle w:val="Prrafodelista"/>
+        <w:numPr>
+          <w:ilvl w:val="0"/>
+          <w:numId w:val="11"/>
+        </w:numPr>
+      </w:pPr>
+      <w:r>
+        <w:t>Por otro lado, al iniciar sesión como empresa, se accede al mismo menú que en los casos anteriores. Sin embargo, aquí se incluye la capacidad de modificar la biografía de la empresa y publicar tanto ofertas de trabajo regulares como ofertas de prácticas.</w:t>
+      </w:r>
+    </w:p>
+    <w:p/>
+    <w:p>
+      <w:r>
+        <w:lastRenderedPageBreak/>
+        <w:t>Este diseño de interfaz busca proporcionar una experiencia de usuario intuitiva y funcional, adaptada a las necesidades específicas de cada tipo de usuario en el proceso de gestión de prácticas educativas.</w:t>
+      </w:r>
+    </w:p>
+    <w:p>
+      <w:pPr>
+        <w:pStyle w:val="Prrafodelista"/>
+        <w:numPr>
+          <w:ilvl w:val="0"/>
+          <w:numId w:val="10"/>
+        </w:numPr>
+      </w:pPr>
+      <w:r>
+        <w:t>Una vez completado el boceto inicial, procedemos a diseñar la estructura de la base de datos, estableciendo las relaciones entre las entidades.</w:t>
+      </w:r>
+    </w:p>
+    <w:p>
+      <w:pPr>
+        <w:pStyle w:val="Prrafodelista"/>
+      </w:pPr>
+    </w:p>
+    <w:p>
+      <w:pPr>
+        <w:pStyle w:val="Prrafodelista"/>
+      </w:pPr>
+      <w:r>
+        <w:rPr>
+          <w:noProof/>
+        </w:rPr>
+        <w:drawing>
+          <wp:inline distT="0" distB="0" distL="0" distR="0" wp14:anchorId="650160D1" wp14:editId="00EC2625">
+            <wp:extent cx="4972050" cy="4924425"/>
+            <wp:effectExtent l="0" t="0" r="0" b="9525"/>
+            <wp:docPr id="413543953" name="Imagen 1" descr="Diagrama&#10;&#10;Descripción generada automáticamente"/>
+            <wp:cNvGraphicFramePr>
+              <a:graphicFrameLocks xmlns:a="http://schemas.openxmlformats.org/drawingml/2006/main" noChangeAspect="1"/>
+            </wp:cNvGraphicFramePr>
+            <a:graphic xmlns:a="http://schemas.openxmlformats.org/drawingml/2006/main">
+              <a:graphicData uri="http://schemas.openxmlformats.org/drawingml/2006/picture">
+                <pic:pic xmlns:pic="http://schemas.openxmlformats.org/drawingml/2006/picture">
+                  <pic:nvPicPr>
+                    <pic:cNvPr id="413543953" name="Imagen 1" descr="Diagrama&#10;&#10;Descripción generada automáticamente"/>
+                    <pic:cNvPicPr/>
+                  </pic:nvPicPr>
+                  <pic:blipFill>
+                    <a:blip r:embed="rId8"/>
+                    <a:stretch>
+                      <a:fillRect/>
+                    </a:stretch>
+                  </pic:blipFill>
+                  <pic:spPr>
+                    <a:xfrm>
+                      <a:off x="0" y="0"/>
+                      <a:ext cx="4972050" cy="4924425"/>
+                    </a:xfrm>
+                    <a:prstGeom prst="rect">
+                      <a:avLst/>
+                    </a:prstGeom>
+                  </pic:spPr>
+                </pic:pic>
+              </a:graphicData>
+            </a:graphic>
+          </wp:inline>
+        </w:drawing>
+      </w:r>
+    </w:p>
+    <w:p>
+      <w:pPr>
+        <w:pStyle w:val="Prrafodelista"/>
+        <w:numPr>
+          <w:ilvl w:val="0"/>
+          <w:numId w:val="12"/>
+        </w:numPr>
+      </w:pPr>
+      <w:r>
+        <w:t>Entidades:</w:t>
+      </w:r>
+    </w:p>
+    <w:p>
+      <w:pPr>
+        <w:pStyle w:val="Prrafodelista"/>
+      </w:pPr>
+    </w:p>
+    <w:p>
+      <w:pPr>
+        <w:pStyle w:val="Prrafodelista"/>
+        <w:numPr>
+          <w:ilvl w:val="0"/>
+          <w:numId w:val="13"/>
+        </w:numPr>
+      </w:pPr>
+      <w:r>
+        <w:t>Alumno (</w:t>
+      </w:r>
+      <w:proofErr w:type="gramStart"/>
+      <w:r>
+        <w:t>1:N</w:t>
+      </w:r>
+      <w:proofErr w:type="gramEnd"/>
+      <w:r>
+        <w:t>): Representa a un estudiante. La cardinalidad "</w:t>
+      </w:r>
+      <w:proofErr w:type="gramStart"/>
+      <w:r>
+        <w:t>1:N</w:t>
+      </w:r>
+      <w:proofErr w:type="gramEnd"/>
+      <w:r>
+        <w:t>" indica que hay un identificador único para cada estudiante (1) y puede tener una cantidad variable de otros atributos o relaciones (N).</w:t>
+      </w:r>
+    </w:p>
+    <w:p>
+      <w:pPr>
+        <w:pStyle w:val="Prrafodelista"/>
+        <w:numPr>
+          <w:ilvl w:val="0"/>
+          <w:numId w:val="13"/>
+        </w:numPr>
+      </w:pPr>
+      <w:r>
+        <w:t>Empresa (</w:t>
+      </w:r>
+      <w:proofErr w:type="gramStart"/>
+      <w:r>
+        <w:t>1,N</w:t>
+      </w:r>
+      <w:proofErr w:type="gramEnd"/>
+      <w:r>
+        <w:t>): Representa a una empresa. La cardinalidad "</w:t>
+      </w:r>
+      <w:proofErr w:type="gramStart"/>
+      <w:r>
+        <w:t>1,N</w:t>
+      </w:r>
+      <w:proofErr w:type="gramEnd"/>
+      <w:r>
+        <w:t>" indica que hay un identificador único para cada empresa (1) y puede tener una cantidad variable de otros atributos o relaciones (N).</w:t>
+      </w:r>
+    </w:p>
+    <w:p>
+      <w:pPr>
+        <w:pStyle w:val="Prrafodelista"/>
+        <w:numPr>
+          <w:ilvl w:val="0"/>
+          <w:numId w:val="13"/>
+        </w:numPr>
+      </w:pPr>
+      <w:r>
+        <w:t>Centro: Representa una institución educativa u organización similar. La cardinalidad específica no se proporciona en el contexto dado.</w:t>
+      </w:r>
+    </w:p>
+    <w:p>
+      <w:pPr>
+        <w:pStyle w:val="Prrafodelista"/>
+      </w:pPr>
+    </w:p>
+    <w:p>
+      <w:pPr>
+        <w:pStyle w:val="Prrafodelista"/>
+        <w:numPr>
+          <w:ilvl w:val="0"/>
+          <w:numId w:val="12"/>
+        </w:numPr>
+      </w:pPr>
+      <w:r>
+        <w:t>Relaciones:</w:t>
+      </w:r>
+    </w:p>
+    <w:p>
+      <w:pPr>
+        <w:pStyle w:val="Prrafodelista"/>
+      </w:pPr>
+    </w:p>
+    <w:p>
+      <w:pPr>
+        <w:pStyle w:val="Prrafodelista"/>
+        <w:numPr>
+          <w:ilvl w:val="0"/>
+          <w:numId w:val="14"/>
+        </w:numPr>
+      </w:pPr>
+      <w:r>
+        <w:lastRenderedPageBreak/>
+        <w:t>Solicita (N:M): Relación entre la entidad "Alumno" y otra entidad no especificada. La cardinalidad "N:M" indica que un alumno puede solicitar una cantidad variable de elementos de la otra entidad (M) y viceversa, lo que sugiere una relación de muchos a muchos.</w:t>
+      </w:r>
+    </w:p>
+    <w:p>
+      <w:pPr>
+        <w:pStyle w:val="Prrafodelista"/>
+        <w:numPr>
+          <w:ilvl w:val="0"/>
+          <w:numId w:val="14"/>
+        </w:numPr>
+      </w:pPr>
+      <w:r>
+        <w:t>Practicas (</w:t>
+      </w:r>
+      <w:proofErr w:type="gramStart"/>
+      <w:r>
+        <w:t>1:N</w:t>
+      </w:r>
+      <w:proofErr w:type="gramEnd"/>
+      <w:r>
+        <w:t>): Conecta la entidad "Alumno" con la entidad "Empresa", indicando que un alumno (1) puede estar relacionado con una cantidad variable de prácticas (N) en diferentes empresas.</w:t>
+      </w:r>
+    </w:p>
+    <w:p>
+      <w:pPr>
+        <w:pStyle w:val="Prrafodelista"/>
+        <w:numPr>
+          <w:ilvl w:val="0"/>
+          <w:numId w:val="14"/>
+        </w:numPr>
+      </w:pPr>
+      <w:r>
+        <w:t>Pertenece (</w:t>
+      </w:r>
+      <w:proofErr w:type="gramStart"/>
+      <w:r>
+        <w:t>1:N</w:t>
+      </w:r>
+      <w:proofErr w:type="gramEnd"/>
+      <w:r>
+        <w:t>): Indica que un alumno (1) pertenece a un centro (1:N), sugiriendo que cada alumno está asociado con un único centro, pero un centro puede tener varios alumnos.</w:t>
+      </w:r>
+    </w:p>
+    <w:p>
+      <w:pPr>
+        <w:pStyle w:val="Prrafodelista"/>
+        <w:ind w:left="1440"/>
+      </w:pPr>
+    </w:p>
+    <w:p>
+      <w:pPr>
+        <w:pStyle w:val="Prrafodelista"/>
+      </w:pPr>
+      <w:r>
+        <w:t>E</w:t>
+      </w:r>
+      <w:r>
+        <w:t>l modelo ER descrito aquí muestra cómo los alumnos solicitan prácticas en empresas y cómo tanto los alumnos como las empresas están asociados con centros específicos. Cada alumno puede solicitar múltiples prácticas y cada práctica está asociada con una empresa. Además, cada alumno pertenece a un centro y, posiblemente, cada empresa también está relacionada con un centro. Este modelo serviría como la base para crear una base de datos que gestione la información sobre alumnos, empresas y centros, así como las prácticas que los alumnos pueden realizar en las empresas.</w:t>
+      </w:r>
+    </w:p>
+    <w:p>
+      <w:pPr>
+        <w:pStyle w:val="Prrafodelista"/>
+      </w:pPr>
+    </w:p>
+    <w:p>
+      <w:pPr>
+        <w:pStyle w:val="Prrafodelista"/>
+        <w:numPr>
+          <w:ilvl w:val="0"/>
+          <w:numId w:val="10"/>
+        </w:numPr>
+        <w:rPr>
+          <w:i/>
+          <w:iCs/>
+        </w:rPr>
+      </w:pPr>
+      <w:r>
+        <w:rPr>
+          <w:rFonts w:ascii="Segoe UI" w:hAnsi="Segoe UI" w:cs="Segoe UI"/>
+          <w:color w:val="0D0D0D"/>
+          <w:shd w:val="clear" w:color="auto" w:fill="FFFFFF"/>
+        </w:rPr>
+        <w:t xml:space="preserve">Una vez completada la entidad-relación, procedemos a crear la base de datos utilizando MySQL. Para administrar MySQL, utilizamos XAMPP, que nos permite acceder a </w:t>
+      </w:r>
+      <w:proofErr w:type="spellStart"/>
+      <w:r>
+        <w:rPr>
+          <w:rFonts w:ascii="Segoe UI" w:hAnsi="Segoe UI" w:cs="Segoe UI"/>
+          <w:color w:val="0D0D0D"/>
+          <w:shd w:val="clear" w:color="auto" w:fill="FFFFFF"/>
+        </w:rPr>
+        <w:t>phpMyAdmin</w:t>
+      </w:r>
+      <w:proofErr w:type="spellEnd"/>
+      <w:r>
+        <w:rPr>
+          <w:rFonts w:ascii="Segoe UI" w:hAnsi="Segoe UI" w:cs="Segoe UI"/>
+          <w:color w:val="0D0D0D"/>
+          <w:shd w:val="clear" w:color="auto" w:fill="FFFFFF"/>
+        </w:rPr>
+        <w:t xml:space="preserve"> y trabajar en la base de datos de manera eficiente.</w:t>
+      </w:r>
+    </w:p>
+    <w:p>
+      <w:pPr>
+        <w:pStyle w:val="Prrafodelista"/>
+      </w:pPr>
+    </w:p>
+    <w:p>
+      <w:pPr>
+        <w:pStyle w:val="Prrafodelista"/>
+      </w:pPr>
+      <w:r>
+        <w:rPr>
+          <w:noProof/>
+        </w:rPr>
+        <w:drawing>
+          <wp:anchor distT="0" distB="0" distL="114300" distR="114300" simplePos="0" relativeHeight="251659264" behindDoc="1" locked="0" layoutInCell="1" allowOverlap="1" wp14:anchorId="48FA3391" wp14:editId="18026653">
+            <wp:simplePos x="0" y="0"/>
+            <wp:positionH relativeFrom="column">
+              <wp:posOffset>117821</wp:posOffset>
+            </wp:positionH>
+            <wp:positionV relativeFrom="paragraph">
+              <wp:posOffset>303011</wp:posOffset>
+            </wp:positionV>
+            <wp:extent cx="5400040" cy="2465070"/>
+            <wp:effectExtent l="0" t="0" r="0" b="0"/>
+            <wp:wrapTight wrapText="bothSides">
+              <wp:wrapPolygon edited="0">
+                <wp:start x="0" y="0"/>
+                <wp:lineTo x="0" y="21366"/>
+                <wp:lineTo x="21488" y="21366"/>
+                <wp:lineTo x="21488" y="0"/>
+                <wp:lineTo x="0" y="0"/>
+              </wp:wrapPolygon>
+            </wp:wrapTight>
+            <wp:docPr id="329417710" name="Imagen 1"/>
+            <wp:cNvGraphicFramePr>
+              <a:graphicFrameLocks xmlns:a="http://schemas.openxmlformats.org/drawingml/2006/main" noChangeAspect="1"/>
+            </wp:cNvGraphicFramePr>
+            <a:graphic xmlns:a="http://schemas.openxmlformats.org/drawingml/2006/main">
+              <a:graphicData uri="http://schemas.openxmlformats.org/drawingml/2006/picture">
+                <pic:pic xmlns:pic="http://schemas.openxmlformats.org/drawingml/2006/picture">
+                  <pic:nvPicPr>
+                    <pic:cNvPr id="329417710" name=""/>
+                    <pic:cNvPicPr/>
+                  </pic:nvPicPr>
+                  <pic:blipFill>
+                    <a:blip r:embed="rId9" cstate="print">
+                      <a:extLst>
+                        <a:ext uri="{28A0092B-C50C-407E-A947-70E740481C1C}">
+                          <a14:useLocalDpi xmlns:a14="http://schemas.microsoft.com/office/drawing/2010/main" val="0"/>
+                        </a:ext>
+                      </a:extLst>
+                    </a:blip>
+                    <a:stretch>
+                      <a:fillRect/>
+                    </a:stretch>
+                  </pic:blipFill>
+                  <pic:spPr>
+                    <a:xfrm>
+                      <a:off x="0" y="0"/>
+                      <a:ext cx="5400040" cy="2465070"/>
+                    </a:xfrm>
+                    <a:prstGeom prst="rect">
+                      <a:avLst/>
+                    </a:prstGeom>
+                  </pic:spPr>
+                </pic:pic>
+              </a:graphicData>
+            </a:graphic>
+          </wp:anchor>
+        </w:drawing>
+      </w:r>
+    </w:p>
+    <w:p>
+      <w:pPr>
+        <w:pStyle w:val="Prrafodelista"/>
+      </w:pPr>
+    </w:p>
+    <w:p>
+      <w:pPr>
+        <w:pStyle w:val="Prrafodelista"/>
+      </w:pPr>
+    </w:p>
+    <w:p>
+      <w:pPr>
+        <w:pStyle w:val="Prrafodelista"/>
+      </w:pPr>
+    </w:p>
+    <w:p>
+      <w:pPr>
+        <w:pStyle w:val="Prrafodelista"/>
+      </w:pPr>
+    </w:p>
+    <w:p>
+      <w:pPr>
+        <w:pStyle w:val="Prrafodelista"/>
+      </w:pPr>
+    </w:p>
+    <w:p>
+      <w:pPr>
+        <w:pStyle w:val="Prrafodelista"/>
+      </w:pPr>
+    </w:p>
+    <w:p>
+      <w:pPr>
+        <w:pStyle w:val="Prrafodelista"/>
+      </w:pPr>
+    </w:p>
+    <w:p>
+      <w:pPr>
+        <w:pStyle w:val="Prrafodelista"/>
+      </w:pPr>
+    </w:p>
+    <w:p>
+      <w:pPr>
+        <w:pStyle w:val="Prrafodelista"/>
+      </w:pPr>
+    </w:p>
+    <w:p>
+      <w:pPr>
+        <w:pStyle w:val="Prrafodelista"/>
+      </w:pPr>
+    </w:p>
+    <w:p>
+      <w:r>
+        <w:lastRenderedPageBreak/>
+        <w:t>8) Análisis de coste-beneficio</w:t>
+      </w:r>
+    </w:p>
+    <w:p>
+      <w:r>
+        <w:t>Lo ideal es recoger este plan de inversión inicial a través de una tabla:</w:t>
+      </w:r>
+    </w:p>
+    <w:p>
+      <w:r>
+        <w:rPr>
+          <w:noProof/>
+        </w:rPr>
+        <w:drawing>
+          <wp:inline distT="0" distB="0" distL="0" distR="0" wp14:anchorId="1C1BF20F" wp14:editId="7C48157F">
+            <wp:extent cx="3768436" cy="1930003"/>
+            <wp:effectExtent l="0" t="0" r="3810" b="0"/>
+            <wp:docPr id="447211837" name="Imagen 1" descr="Tabla&#10;&#10;Descripción generada automáticamente"/>
+            <wp:cNvGraphicFramePr>
+              <a:graphicFrameLocks xmlns:a="http://schemas.openxmlformats.org/drawingml/2006/main" noChangeAspect="1"/>
+            </wp:cNvGraphicFramePr>
+            <a:graphic xmlns:a="http://schemas.openxmlformats.org/drawingml/2006/main">
+              <a:graphicData uri="http://schemas.openxmlformats.org/drawingml/2006/picture">
+                <pic:pic xmlns:pic="http://schemas.openxmlformats.org/drawingml/2006/picture">
+                  <pic:nvPicPr>
+                    <pic:cNvPr id="447211837" name="Imagen 1" descr="Tabla&#10;&#10;Descripción generada automáticamente"/>
+                    <pic:cNvPicPr/>
+                  </pic:nvPicPr>
+                  <pic:blipFill>
+                    <a:blip r:embed="rId10"/>
+                    <a:stretch>
+                      <a:fillRect/>
+                    </a:stretch>
+                  </pic:blipFill>
+                  <pic:spPr>
+                    <a:xfrm>
+                      <a:off x="0" y="0"/>
+                      <a:ext cx="3778643" cy="1935231"/>
+                    </a:xfrm>
+                    <a:prstGeom prst="rect">
+                      <a:avLst/>
+                    </a:prstGeom>
+                  </pic:spPr>
+                </pic:pic>
+              </a:graphicData>
+            </a:graphic>
+          </wp:inline>
+        </w:drawing>
+      </w:r>
+    </w:p>
+    <w:p>
+      <w:r>
+        <w:t>Plan de financiación:</w:t>
+      </w:r>
+    </w:p>
+    <w:p>
+      <w:r>
+        <w:rPr>
+          <w:noProof/>
+        </w:rPr>
+        <w:drawing>
+          <wp:inline distT="0" distB="0" distL="0" distR="0" wp14:anchorId="0E3261F5" wp14:editId="603995CA">
+            <wp:extent cx="4030144" cy="2895600"/>
+            <wp:effectExtent l="0" t="0" r="8890" b="0"/>
+            <wp:docPr id="831227616" name="Imagen 1" descr="Tabla&#10;&#10;Descripción generada automáticamente"/>
+            <wp:cNvGraphicFramePr>
+              <a:graphicFrameLocks xmlns:a="http://schemas.openxmlformats.org/drawingml/2006/main" noChangeAspect="1"/>
+            </wp:cNvGraphicFramePr>
+            <a:graphic xmlns:a="http://schemas.openxmlformats.org/drawingml/2006/main">
+              <a:graphicData uri="http://schemas.openxmlformats.org/drawingml/2006/picture">
+                <pic:pic xmlns:pic="http://schemas.openxmlformats.org/drawingml/2006/picture">
+                  <pic:nvPicPr>
+                    <pic:cNvPr id="831227616" name="Imagen 1" descr="Tabla&#10;&#10;Descripción generada automáticamente"/>
+                    <pic:cNvPicPr/>
+                  </pic:nvPicPr>
+                  <pic:blipFill>
+                    <a:blip r:embed="rId11"/>
+                    <a:stretch>
+                      <a:fillRect/>
+                    </a:stretch>
+                  </pic:blipFill>
+                  <pic:spPr>
+                    <a:xfrm>
+                      <a:off x="0" y="0"/>
+                      <a:ext cx="4044339" cy="2905799"/>
+                    </a:xfrm>
+                    <a:prstGeom prst="rect">
+                      <a:avLst/>
+                    </a:prstGeom>
+                  </pic:spPr>
+                </pic:pic>
+              </a:graphicData>
+            </a:graphic>
+          </wp:inline>
+        </w:drawing>
+      </w:r>
+    </w:p>
+    <w:p/>
+    <w:p/>
+    <w:p/>
+    <w:p/>
+    <w:p/>
+    <w:p/>
+    <w:p/>
+    <w:p/>
+    <w:p/>
+    <w:p/>
+    <w:p>
+      <w:r>
+        <w:lastRenderedPageBreak/>
+        <w:t>Umbral de Rentabilidad:</w:t>
+      </w:r>
+    </w:p>
+    <w:p>
+      <w:r>
+        <w:rPr>
+          <w:noProof/>
+        </w:rPr>
+        <w:drawing>
+          <wp:inline distT="0" distB="0" distL="0" distR="0" wp14:anchorId="488DAE1B" wp14:editId="24BCE0BA">
+            <wp:extent cx="5400040" cy="3101340"/>
+            <wp:effectExtent l="0" t="0" r="0" b="3810"/>
+            <wp:docPr id="782876084" name="Imagen 1" descr="Interfaz de usuario gráfica&#10;&#10;Descripción generada automáticamente con confianza media"/>
+            <wp:cNvGraphicFramePr>
+              <a:graphicFrameLocks xmlns:a="http://schemas.openxmlformats.org/drawingml/2006/main" noChangeAspect="1"/>
+            </wp:cNvGraphicFramePr>
+            <a:graphic xmlns:a="http://schemas.openxmlformats.org/drawingml/2006/main">
+              <a:graphicData uri="http://schemas.openxmlformats.org/drawingml/2006/picture">
+                <pic:pic xmlns:pic="http://schemas.openxmlformats.org/drawingml/2006/picture">
+                  <pic:nvPicPr>
+                    <pic:cNvPr id="782876084" name="Imagen 1" descr="Interfaz de usuario gráfica&#10;&#10;Descripción generada automáticamente con confianza media"/>
+                    <pic:cNvPicPr/>
+                  </pic:nvPicPr>
+                  <pic:blipFill>
+                    <a:blip r:embed="rId12"/>
+                    <a:stretch>
+                      <a:fillRect/>
+                    </a:stretch>
+                  </pic:blipFill>
+                  <pic:spPr>
+                    <a:xfrm>
+                      <a:off x="0" y="0"/>
+                      <a:ext cx="5400040" cy="3101340"/>
+                    </a:xfrm>
+                    <a:prstGeom prst="rect">
+                      <a:avLst/>
+                    </a:prstGeom>
+                  </pic:spPr>
+                </pic:pic>
+              </a:graphicData>
+            </a:graphic>
+          </wp:inline>
+        </w:drawing>
+      </w:r>
+    </w:p>
+    <w:p/>
+    <w:p/>
     <w:sectPr>
       <w:pgSz w:w="11906" w:h="16838"/>
       <w:pgMar w:top="1417" w:right="1701" w:bottom="1417" w:left="1701" w:header="708" w:footer="708" w:gutter="0"/>
@@ -712,8 +1362,121 @@
 </file>
 
 <file path=word/numbering.xml><?xml version="1.0" encoding="utf-8"?>
-<w:numbering xmlns:wpc="http://schemas.microsoft.com/office/word/2010/wordprocessingCanvas" xmlns:cx="http://schemas.microsoft.com/office/drawing/2014/chartex" xmlns:cx1="http://schemas.microsoft.com/office/drawing/2015/9/8/chartex" xmlns:cx2="http://schemas.microsoft.com/office/drawing/2015/10/21/chartex" xmlns:cx3="http://schemas.microsoft.com/office/drawing/2016/5/9/chartex" xmlns:cx4="http://schemas.microsoft.com/office/drawing/2016/5/10/chartex" xmlns:cx5="http://schemas.microsoft.com/office/drawing/2016/5/11/chartex" xmlns:cx6="http://schemas.microsoft.com/office/drawing/2016/5/12/chartex" xmlns:cx7="http://schemas.microsoft.com/office/drawing/2016/5/13/chartex" xmlns:cx8="http://schemas.microsoft.com/office/drawing/2016/5/14/chartex" xmlns:mc="http://schemas.openxmlformats.org/markup-compatibility/2006" xmlns:aink="http://schemas.microsoft.com/office/drawing/2016/ink" xmlns:am3d="http://schemas.microsoft.com/office/drawing/2017/model3d" xmlns:o="urn:schemas-microsoft-com:office:office" xmlns:r="http://schemas.openxmlformats.org/officeDocument/2006/relationships" xmlns:m="http://schemas.openxmlformats.org/officeDocument/2006/math" xmlns:v="urn:schemas-microsoft-com:vml" xmlns:wp14="http://schemas.microsoft.com/office/word/2010/wordprocessingDrawing" xmlns:wp="http://schemas.openxmlformats.org/drawingml/2006/wordprocessingDrawing" xmlns:w10="urn:schemas-microsoft-com:office:word" xmlns:w="http://schemas.openxmlformats.org/wordprocessingml/2006/main" xmlns:w14="http://schemas.microsoft.com/office/word/2010/wordml" xmlns:w15="http://schemas.microsoft.com/office/word/2012/wordml" xmlns:w16cex="http://schemas.microsoft.com/office/word/2018/wordml/cex" xmlns:w16cid="http://schemas.microsoft.com/office/word/2016/wordml/cid" xmlns:w16="http://schemas.microsoft.com/office/word/2018/wordml" xmlns:w16sdtdh="http://schemas.microsoft.com/office/word/2020/wordml/sdtdatahash" xmlns:w16se="http://schemas.microsoft.com/office/word/2015/wordml/symex" xmlns:wpg="http://schemas.microsoft.com/office/word/2010/wordprocessingGroup" xmlns:wpi="http://schemas.microsoft.com/office/word/2010/wordprocessingInk" xmlns:wne="http://schemas.microsoft.com/office/word/2006/wordml" xmlns:wps="http://schemas.microsoft.com/office/word/2010/wordprocessingShape" mc:Ignorable="w14 w15 w16se w16cid w16 w16cex w16sdtdh wp14">
+<w:numbering xmlns:wpc="http://schemas.microsoft.com/office/word/2010/wordprocessingCanvas" xmlns:cx="http://schemas.microsoft.com/office/drawing/2014/chartex" xmlns:cx1="http://schemas.microsoft.com/office/drawing/2015/9/8/chartex" xmlns:cx2="http://schemas.microsoft.com/office/drawing/2015/10/21/chartex" xmlns:cx3="http://schemas.microsoft.com/office/drawing/2016/5/9/chartex" xmlns:cx4="http://schemas.microsoft.com/office/drawing/2016/5/10/chartex" xmlns:cx5="http://schemas.microsoft.com/office/drawing/2016/5/11/chartex" xmlns:cx6="http://schemas.microsoft.com/office/drawing/2016/5/12/chartex" xmlns:cx7="http://schemas.microsoft.com/office/drawing/2016/5/13/chartex" xmlns:cx8="http://schemas.microsoft.com/office/drawing/2016/5/14/chartex" xmlns:mc="http://schemas.openxmlformats.org/markup-compatibility/2006" xmlns:aink="http://schemas.microsoft.com/office/drawing/2016/ink" xmlns:am3d="http://schemas.microsoft.com/office/drawing/2017/model3d" xmlns:o="urn:schemas-microsoft-com:office:office" xmlns:oel="http://schemas.microsoft.com/office/2019/extlst" xmlns:r="http://schemas.openxmlformats.org/officeDocument/2006/relationships" xmlns:m="http://schemas.openxmlformats.org/officeDocument/2006/math" xmlns:v="urn:schemas-microsoft-com:vml" xmlns:wp14="http://schemas.microsoft.com/office/word/2010/wordprocessingDrawing" xmlns:wp="http://schemas.openxmlformats.org/drawingml/2006/wordprocessingDrawing" xmlns:w10="urn:schemas-microsoft-com:office:word" xmlns:w="http://schemas.openxmlformats.org/wordprocessingml/2006/main" xmlns:w14="http://schemas.microsoft.com/office/word/2010/wordml" xmlns:w15="http://schemas.microsoft.com/office/word/2012/wordml" xmlns:w16cex="http://schemas.microsoft.com/office/word/2018/wordml/cex" xmlns:w16cid="http://schemas.microsoft.com/office/word/2016/wordml/cid" xmlns:w16="http://schemas.microsoft.com/office/word/2018/wordml" xmlns:w16sdtdh="http://schemas.microsoft.com/office/word/2020/wordml/sdtdatahash" xmlns:w16se="http://schemas.microsoft.com/office/word/2015/wordml/symex" xmlns:wpg="http://schemas.microsoft.com/office/word/2010/wordprocessingGroup" xmlns:wpi="http://schemas.microsoft.com/office/word/2010/wordprocessingInk" xmlns:wne="http://schemas.microsoft.com/office/word/2006/wordml" xmlns:wps="http://schemas.microsoft.com/office/word/2010/wordprocessingShape" mc:Ignorable="w14 w15 w16se w16cid w16 w16cex w16sdtdh wp14">
   <w:abstractNum w:abstractNumId="0" w15:restartNumberingAfterBreak="0">
+    <w:nsid w:val="0A2E363C"/>
+    <w:multiLevelType w:val="hybridMultilevel"/>
+    <w:tmpl w:val="41FCC540"/>
+    <w:lvl w:ilvl="0" w:tplc="B66274BE">
+      <w:start w:val="3"/>
+      <w:numFmt w:val="bullet"/>
+      <w:lvlText w:val="-"/>
+      <w:lvlJc w:val="left"/>
+      <w:pPr>
+        <w:ind w:left="720" w:hanging="360"/>
+      </w:pPr>
+      <w:rPr>
+        <w:rFonts w:ascii="Times New Roman" w:eastAsia="Times New Roman" w:hAnsi="Times New Roman" w:cs="Times New Roman" w:hint="default"/>
+      </w:rPr>
+    </w:lvl>
+    <w:lvl w:ilvl="1" w:tplc="0C0A0003" w:tentative="1">
+      <w:start w:val="1"/>
+      <w:numFmt w:val="bullet"/>
+      <w:lvlText w:val="o"/>
+      <w:lvlJc w:val="left"/>
+      <w:pPr>
+        <w:ind w:left="1440" w:hanging="360"/>
+      </w:pPr>
+      <w:rPr>
+        <w:rFonts w:ascii="Courier New" w:hAnsi="Courier New" w:cs="Courier New" w:hint="default"/>
+      </w:rPr>
+    </w:lvl>
+    <w:lvl w:ilvl="2" w:tplc="0C0A0005" w:tentative="1">
+      <w:start w:val="1"/>
+      <w:numFmt w:val="bullet"/>
+      <w:lvlText w:val=""/>
+      <w:lvlJc w:val="left"/>
+      <w:pPr>
+        <w:ind w:left="2160" w:hanging="360"/>
+      </w:pPr>
+      <w:rPr>
+        <w:rFonts w:ascii="Wingdings" w:hAnsi="Wingdings" w:hint="default"/>
+      </w:rPr>
+    </w:lvl>
+    <w:lvl w:ilvl="3" w:tplc="0C0A0001" w:tentative="1">
+      <w:start w:val="1"/>
+      <w:numFmt w:val="bullet"/>
+      <w:lvlText w:val=""/>
+      <w:lvlJc w:val="left"/>
+      <w:pPr>
+        <w:ind w:left="2880" w:hanging="360"/>
+      </w:pPr>
+      <w:rPr>
+        <w:rFonts w:ascii="Symbol" w:hAnsi="Symbol" w:hint="default"/>
+      </w:rPr>
+    </w:lvl>
+    <w:lvl w:ilvl="4" w:tplc="0C0A0003" w:tentative="1">
+      <w:start w:val="1"/>
+      <w:numFmt w:val="bullet"/>
+      <w:lvlText w:val="o"/>
+      <w:lvlJc w:val="left"/>
+      <w:pPr>
+        <w:ind w:left="3600" w:hanging="360"/>
+      </w:pPr>
+      <w:rPr>
+        <w:rFonts w:ascii="Courier New" w:hAnsi="Courier New" w:cs="Courier New" w:hint="default"/>
+      </w:rPr>
+    </w:lvl>
+    <w:lvl w:ilvl="5" w:tplc="0C0A0005" w:tentative="1">
+      <w:start w:val="1"/>
+      <w:numFmt w:val="bullet"/>
+      <w:lvlText w:val=""/>
+      <w:lvlJc w:val="left"/>
+      <w:pPr>
+        <w:ind w:left="4320" w:hanging="360"/>
+      </w:pPr>
+      <w:rPr>
+        <w:rFonts w:ascii="Wingdings" w:hAnsi="Wingdings" w:hint="default"/>
+      </w:rPr>
+    </w:lvl>
+    <w:lvl w:ilvl="6" w:tplc="0C0A0001" w:tentative="1">
+      <w:start w:val="1"/>
+      <w:numFmt w:val="bullet"/>
+      <w:lvlText w:val=""/>
+      <w:lvlJc w:val="left"/>
+      <w:pPr>
+        <w:ind w:left="5040" w:hanging="360"/>
+      </w:pPr>
+      <w:rPr>
+        <w:rFonts w:ascii="Symbol" w:hAnsi="Symbol" w:hint="default"/>
+      </w:rPr>
+    </w:lvl>
+    <w:lvl w:ilvl="7" w:tplc="0C0A0003" w:tentative="1">
+      <w:start w:val="1"/>
+      <w:numFmt w:val="bullet"/>
+      <w:lvlText w:val="o"/>
+      <w:lvlJc w:val="left"/>
+      <w:pPr>
+        <w:ind w:left="5760" w:hanging="360"/>
+      </w:pPr>
+      <w:rPr>
+        <w:rFonts w:ascii="Courier New" w:hAnsi="Courier New" w:cs="Courier New" w:hint="default"/>
+      </w:rPr>
+    </w:lvl>
+    <w:lvl w:ilvl="8" w:tplc="0C0A0005" w:tentative="1">
+      <w:start w:val="1"/>
+      <w:numFmt w:val="bullet"/>
+      <w:lvlText w:val=""/>
+      <w:lvlJc w:val="left"/>
+      <w:pPr>
+        <w:ind w:left="6480" w:hanging="360"/>
+      </w:pPr>
+      <w:rPr>
+        <w:rFonts w:ascii="Wingdings" w:hAnsi="Wingdings" w:hint="default"/>
+      </w:rPr>
+    </w:lvl>
+  </w:abstractNum>
+  <w:abstractNum w:abstractNumId="1" w15:restartNumberingAfterBreak="0">
     <w:nsid w:val="135E2DEF"/>
     <w:multiLevelType w:val="hybridMultilevel"/>
     <w:tmpl w:val="3F783868"/>
@@ -826,7 +1589,233 @@
       </w:rPr>
     </w:lvl>
   </w:abstractNum>
-  <w:abstractNum w:abstractNumId="1" w15:restartNumberingAfterBreak="0">
+  <w:abstractNum w:abstractNumId="2" w15:restartNumberingAfterBreak="0">
+    <w:nsid w:val="19200E85"/>
+    <w:multiLevelType w:val="hybridMultilevel"/>
+    <w:tmpl w:val="77A681D2"/>
+    <w:lvl w:ilvl="0" w:tplc="0C0A0001">
+      <w:start w:val="1"/>
+      <w:numFmt w:val="bullet"/>
+      <w:lvlText w:val=""/>
+      <w:lvlJc w:val="left"/>
+      <w:pPr>
+        <w:ind w:left="1440" w:hanging="360"/>
+      </w:pPr>
+      <w:rPr>
+        <w:rFonts w:ascii="Symbol" w:hAnsi="Symbol" w:hint="default"/>
+      </w:rPr>
+    </w:lvl>
+    <w:lvl w:ilvl="1" w:tplc="0C0A0003" w:tentative="1">
+      <w:start w:val="1"/>
+      <w:numFmt w:val="bullet"/>
+      <w:lvlText w:val="o"/>
+      <w:lvlJc w:val="left"/>
+      <w:pPr>
+        <w:ind w:left="2160" w:hanging="360"/>
+      </w:pPr>
+      <w:rPr>
+        <w:rFonts w:ascii="Courier New" w:hAnsi="Courier New" w:cs="Courier New" w:hint="default"/>
+      </w:rPr>
+    </w:lvl>
+    <w:lvl w:ilvl="2" w:tplc="0C0A0005" w:tentative="1">
+      <w:start w:val="1"/>
+      <w:numFmt w:val="bullet"/>
+      <w:lvlText w:val=""/>
+      <w:lvlJc w:val="left"/>
+      <w:pPr>
+        <w:ind w:left="2880" w:hanging="360"/>
+      </w:pPr>
+      <w:rPr>
+        <w:rFonts w:ascii="Wingdings" w:hAnsi="Wingdings" w:hint="default"/>
+      </w:rPr>
+    </w:lvl>
+    <w:lvl w:ilvl="3" w:tplc="0C0A0001" w:tentative="1">
+      <w:start w:val="1"/>
+      <w:numFmt w:val="bullet"/>
+      <w:lvlText w:val=""/>
+      <w:lvlJc w:val="left"/>
+      <w:pPr>
+        <w:ind w:left="3600" w:hanging="360"/>
+      </w:pPr>
+      <w:rPr>
+        <w:rFonts w:ascii="Symbol" w:hAnsi="Symbol" w:hint="default"/>
+      </w:rPr>
+    </w:lvl>
+    <w:lvl w:ilvl="4" w:tplc="0C0A0003" w:tentative="1">
+      <w:start w:val="1"/>
+      <w:numFmt w:val="bullet"/>
+      <w:lvlText w:val="o"/>
+      <w:lvlJc w:val="left"/>
+      <w:pPr>
+        <w:ind w:left="4320" w:hanging="360"/>
+      </w:pPr>
+      <w:rPr>
+        <w:rFonts w:ascii="Courier New" w:hAnsi="Courier New" w:cs="Courier New" w:hint="default"/>
+      </w:rPr>
+    </w:lvl>
+    <w:lvl w:ilvl="5" w:tplc="0C0A0005" w:tentative="1">
+      <w:start w:val="1"/>
+      <w:numFmt w:val="bullet"/>
+      <w:lvlText w:val=""/>
+      <w:lvlJc w:val="left"/>
+      <w:pPr>
+        <w:ind w:left="5040" w:hanging="360"/>
+      </w:pPr>
+      <w:rPr>
+        <w:rFonts w:ascii="Wingdings" w:hAnsi="Wingdings" w:hint="default"/>
+      </w:rPr>
+    </w:lvl>
+    <w:lvl w:ilvl="6" w:tplc="0C0A0001" w:tentative="1">
+      <w:start w:val="1"/>
+      <w:numFmt w:val="bullet"/>
+      <w:lvlText w:val=""/>
+      <w:lvlJc w:val="left"/>
+      <w:pPr>
+        <w:ind w:left="5760" w:hanging="360"/>
+      </w:pPr>
+      <w:rPr>
+        <w:rFonts w:ascii="Symbol" w:hAnsi="Symbol" w:hint="default"/>
+      </w:rPr>
+    </w:lvl>
+    <w:lvl w:ilvl="7" w:tplc="0C0A0003" w:tentative="1">
+      <w:start w:val="1"/>
+      <w:numFmt w:val="bullet"/>
+      <w:lvlText w:val="o"/>
+      <w:lvlJc w:val="left"/>
+      <w:pPr>
+        <w:ind w:left="6480" w:hanging="360"/>
+      </w:pPr>
+      <w:rPr>
+        <w:rFonts w:ascii="Courier New" w:hAnsi="Courier New" w:cs="Courier New" w:hint="default"/>
+      </w:rPr>
+    </w:lvl>
+    <w:lvl w:ilvl="8" w:tplc="0C0A0005" w:tentative="1">
+      <w:start w:val="1"/>
+      <w:numFmt w:val="bullet"/>
+      <w:lvlText w:val=""/>
+      <w:lvlJc w:val="left"/>
+      <w:pPr>
+        <w:ind w:left="7200" w:hanging="360"/>
+      </w:pPr>
+      <w:rPr>
+        <w:rFonts w:ascii="Wingdings" w:hAnsi="Wingdings" w:hint="default"/>
+      </w:rPr>
+    </w:lvl>
+  </w:abstractNum>
+  <w:abstractNum w:abstractNumId="3" w15:restartNumberingAfterBreak="0">
+    <w:nsid w:val="1CA93169"/>
+    <w:multiLevelType w:val="hybridMultilevel"/>
+    <w:tmpl w:val="FD204160"/>
+    <w:lvl w:ilvl="0" w:tplc="B66274BE">
+      <w:start w:val="3"/>
+      <w:numFmt w:val="bullet"/>
+      <w:lvlText w:val="-"/>
+      <w:lvlJc w:val="left"/>
+      <w:pPr>
+        <w:ind w:left="1440" w:hanging="360"/>
+      </w:pPr>
+      <w:rPr>
+        <w:rFonts w:ascii="Times New Roman" w:eastAsia="Times New Roman" w:hAnsi="Times New Roman" w:cs="Times New Roman" w:hint="default"/>
+      </w:rPr>
+    </w:lvl>
+    <w:lvl w:ilvl="1" w:tplc="0C0A0003" w:tentative="1">
+      <w:start w:val="1"/>
+      <w:numFmt w:val="bullet"/>
+      <w:lvlText w:val="o"/>
+      <w:lvlJc w:val="left"/>
+      <w:pPr>
+        <w:ind w:left="2160" w:hanging="360"/>
+      </w:pPr>
+      <w:rPr>
+        <w:rFonts w:ascii="Courier New" w:hAnsi="Courier New" w:cs="Courier New" w:hint="default"/>
+      </w:rPr>
+    </w:lvl>
+    <w:lvl w:ilvl="2" w:tplc="0C0A0005" w:tentative="1">
+      <w:start w:val="1"/>
+      <w:numFmt w:val="bullet"/>
+      <w:lvlText w:val=""/>
+      <w:lvlJc w:val="left"/>
+      <w:pPr>
+        <w:ind w:left="2880" w:hanging="360"/>
+      </w:pPr>
+      <w:rPr>
+        <w:rFonts w:ascii="Wingdings" w:hAnsi="Wingdings" w:hint="default"/>
+      </w:rPr>
+    </w:lvl>
+    <w:lvl w:ilvl="3" w:tplc="0C0A0001" w:tentative="1">
+      <w:start w:val="1"/>
+      <w:numFmt w:val="bullet"/>
+      <w:lvlText w:val=""/>
+      <w:lvlJc w:val="left"/>
+      <w:pPr>
+        <w:ind w:left="3600" w:hanging="360"/>
+      </w:pPr>
+      <w:rPr>
+        <w:rFonts w:ascii="Symbol" w:hAnsi="Symbol" w:hint="default"/>
+      </w:rPr>
+    </w:lvl>
+    <w:lvl w:ilvl="4" w:tplc="0C0A0003" w:tentative="1">
+      <w:start w:val="1"/>
+      <w:numFmt w:val="bullet"/>
+      <w:lvlText w:val="o"/>
+      <w:lvlJc w:val="left"/>
+      <w:pPr>
+        <w:ind w:left="4320" w:hanging="360"/>
+      </w:pPr>
+      <w:rPr>
+        <w:rFonts w:ascii="Courier New" w:hAnsi="Courier New" w:cs="Courier New" w:hint="default"/>
+      </w:rPr>
+    </w:lvl>
+    <w:lvl w:ilvl="5" w:tplc="0C0A0005" w:tentative="1">
+      <w:start w:val="1"/>
+      <w:numFmt w:val="bullet"/>
+      <w:lvlText w:val=""/>
+      <w:lvlJc w:val="left"/>
+      <w:pPr>
+        <w:ind w:left="5040" w:hanging="360"/>
+      </w:pPr>
+      <w:rPr>
+        <w:rFonts w:ascii="Wingdings" w:hAnsi="Wingdings" w:hint="default"/>
+      </w:rPr>
+    </w:lvl>
+    <w:lvl w:ilvl="6" w:tplc="0C0A0001" w:tentative="1">
+      <w:start w:val="1"/>
+      <w:numFmt w:val="bullet"/>
+      <w:lvlText w:val=""/>
+      <w:lvlJc w:val="left"/>
+      <w:pPr>
+        <w:ind w:left="5760" w:hanging="360"/>
+      </w:pPr>
+      <w:rPr>
+        <w:rFonts w:ascii="Symbol" w:hAnsi="Symbol" w:hint="default"/>
+      </w:rPr>
+    </w:lvl>
+    <w:lvl w:ilvl="7" w:tplc="0C0A0003" w:tentative="1">
+      <w:start w:val="1"/>
+      <w:numFmt w:val="bullet"/>
+      <w:lvlText w:val="o"/>
+      <w:lvlJc w:val="left"/>
+      <w:pPr>
+        <w:ind w:left="6480" w:hanging="360"/>
+      </w:pPr>
+      <w:rPr>
+        <w:rFonts w:ascii="Courier New" w:hAnsi="Courier New" w:cs="Courier New" w:hint="default"/>
+      </w:rPr>
+    </w:lvl>
+    <w:lvl w:ilvl="8" w:tplc="0C0A0005" w:tentative="1">
+      <w:start w:val="1"/>
+      <w:numFmt w:val="bullet"/>
+      <w:lvlText w:val=""/>
+      <w:lvlJc w:val="left"/>
+      <w:pPr>
+        <w:ind w:left="7200" w:hanging="360"/>
+      </w:pPr>
+      <w:rPr>
+        <w:rFonts w:ascii="Wingdings" w:hAnsi="Wingdings" w:hint="default"/>
+      </w:rPr>
+    </w:lvl>
+  </w:abstractNum>
+  <w:abstractNum w:abstractNumId="4" w15:restartNumberingAfterBreak="0">
     <w:nsid w:val="29E45663"/>
     <w:multiLevelType w:val="hybridMultilevel"/>
     <w:tmpl w:val="9DE4B9BE"/>
@@ -939,7 +1928,7 @@
       </w:rPr>
     </w:lvl>
   </w:abstractNum>
-  <w:abstractNum w:abstractNumId="2" w15:restartNumberingAfterBreak="0">
+  <w:abstractNum w:abstractNumId="5" w15:restartNumberingAfterBreak="0">
     <w:nsid w:val="2C8A71C3"/>
     <w:multiLevelType w:val="multilevel"/>
     <w:tmpl w:val="3EE4460C"/>
@@ -1052,7 +2041,7 @@
       </w:pPr>
     </w:lvl>
   </w:abstractNum>
-  <w:abstractNum w:abstractNumId="3" w15:restartNumberingAfterBreak="0">
+  <w:abstractNum w:abstractNumId="6" w15:restartNumberingAfterBreak="0">
     <w:nsid w:val="2DAA2082"/>
     <w:multiLevelType w:val="hybridMultilevel"/>
     <w:tmpl w:val="18CA4FD4"/>
@@ -1165,7 +2154,7 @@
       </w:rPr>
     </w:lvl>
   </w:abstractNum>
-  <w:abstractNum w:abstractNumId="4" w15:restartNumberingAfterBreak="0">
+  <w:abstractNum w:abstractNumId="7" w15:restartNumberingAfterBreak="0">
     <w:nsid w:val="3BD2297E"/>
     <w:multiLevelType w:val="multilevel"/>
     <w:tmpl w:val="DE589ADA"/>
@@ -1278,7 +2267,7 @@
       </w:pPr>
     </w:lvl>
   </w:abstractNum>
-  <w:abstractNum w:abstractNumId="5" w15:restartNumberingAfterBreak="0">
+  <w:abstractNum w:abstractNumId="8" w15:restartNumberingAfterBreak="0">
     <w:nsid w:val="4428697C"/>
     <w:multiLevelType w:val="multilevel"/>
     <w:tmpl w:val="0F4412BA"/>
@@ -1391,7 +2380,120 @@
       </w:pPr>
     </w:lvl>
   </w:abstractNum>
-  <w:abstractNum w:abstractNumId="6" w15:restartNumberingAfterBreak="0">
+  <w:abstractNum w:abstractNumId="9" w15:restartNumberingAfterBreak="0">
+    <w:nsid w:val="462419B4"/>
+    <w:multiLevelType w:val="hybridMultilevel"/>
+    <w:tmpl w:val="F89C12C6"/>
+    <w:lvl w:ilvl="0" w:tplc="0C0A000D">
+      <w:start w:val="1"/>
+      <w:numFmt w:val="bullet"/>
+      <w:lvlText w:val=""/>
+      <w:lvlJc w:val="left"/>
+      <w:pPr>
+        <w:ind w:left="1440" w:hanging="360"/>
+      </w:pPr>
+      <w:rPr>
+        <w:rFonts w:ascii="Wingdings" w:hAnsi="Wingdings" w:hint="default"/>
+      </w:rPr>
+    </w:lvl>
+    <w:lvl w:ilvl="1" w:tplc="0C0A0003" w:tentative="1">
+      <w:start w:val="1"/>
+      <w:numFmt w:val="bullet"/>
+      <w:lvlText w:val="o"/>
+      <w:lvlJc w:val="left"/>
+      <w:pPr>
+        <w:ind w:left="2160" w:hanging="360"/>
+      </w:pPr>
+      <w:rPr>
+        <w:rFonts w:ascii="Courier New" w:hAnsi="Courier New" w:cs="Courier New" w:hint="default"/>
+      </w:rPr>
+    </w:lvl>
+    <w:lvl w:ilvl="2" w:tplc="0C0A0005" w:tentative="1">
+      <w:start w:val="1"/>
+      <w:numFmt w:val="bullet"/>
+      <w:lvlText w:val=""/>
+      <w:lvlJc w:val="left"/>
+      <w:pPr>
+        <w:ind w:left="2880" w:hanging="360"/>
+      </w:pPr>
+      <w:rPr>
+        <w:rFonts w:ascii="Wingdings" w:hAnsi="Wingdings" w:hint="default"/>
+      </w:rPr>
+    </w:lvl>
+    <w:lvl w:ilvl="3" w:tplc="0C0A0001" w:tentative="1">
+      <w:start w:val="1"/>
+      <w:numFmt w:val="bullet"/>
+      <w:lvlText w:val=""/>
+      <w:lvlJc w:val="left"/>
+      <w:pPr>
+        <w:ind w:left="3600" w:hanging="360"/>
+      </w:pPr>
+      <w:rPr>
+        <w:rFonts w:ascii="Symbol" w:hAnsi="Symbol" w:hint="default"/>
+      </w:rPr>
+    </w:lvl>
+    <w:lvl w:ilvl="4" w:tplc="0C0A0003" w:tentative="1">
+      <w:start w:val="1"/>
+      <w:numFmt w:val="bullet"/>
+      <w:lvlText w:val="o"/>
+      <w:lvlJc w:val="left"/>
+      <w:pPr>
+        <w:ind w:left="4320" w:hanging="360"/>
+      </w:pPr>
+      <w:rPr>
+        <w:rFonts w:ascii="Courier New" w:hAnsi="Courier New" w:cs="Courier New" w:hint="default"/>
+      </w:rPr>
+    </w:lvl>
+    <w:lvl w:ilvl="5" w:tplc="0C0A0005" w:tentative="1">
+      <w:start w:val="1"/>
+      <w:numFmt w:val="bullet"/>
+      <w:lvlText w:val=""/>
+      <w:lvlJc w:val="left"/>
+      <w:pPr>
+        <w:ind w:left="5040" w:hanging="360"/>
+      </w:pPr>
+      <w:rPr>
+        <w:rFonts w:ascii="Wingdings" w:hAnsi="Wingdings" w:hint="default"/>
+      </w:rPr>
+    </w:lvl>
+    <w:lvl w:ilvl="6" w:tplc="0C0A0001" w:tentative="1">
+      <w:start w:val="1"/>
+      <w:numFmt w:val="bullet"/>
+      <w:lvlText w:val=""/>
+      <w:lvlJc w:val="left"/>
+      <w:pPr>
+        <w:ind w:left="5760" w:hanging="360"/>
+      </w:pPr>
+      <w:rPr>
+        <w:rFonts w:ascii="Symbol" w:hAnsi="Symbol" w:hint="default"/>
+      </w:rPr>
+    </w:lvl>
+    <w:lvl w:ilvl="7" w:tplc="0C0A0003" w:tentative="1">
+      <w:start w:val="1"/>
+      <w:numFmt w:val="bullet"/>
+      <w:lvlText w:val="o"/>
+      <w:lvlJc w:val="left"/>
+      <w:pPr>
+        <w:ind w:left="6480" w:hanging="360"/>
+      </w:pPr>
+      <w:rPr>
+        <w:rFonts w:ascii="Courier New" w:hAnsi="Courier New" w:cs="Courier New" w:hint="default"/>
+      </w:rPr>
+    </w:lvl>
+    <w:lvl w:ilvl="8" w:tplc="0C0A0005" w:tentative="1">
+      <w:start w:val="1"/>
+      <w:numFmt w:val="bullet"/>
+      <w:lvlText w:val=""/>
+      <w:lvlJc w:val="left"/>
+      <w:pPr>
+        <w:ind w:left="7200" w:hanging="360"/>
+      </w:pPr>
+      <w:rPr>
+        <w:rFonts w:ascii="Wingdings" w:hAnsi="Wingdings" w:hint="default"/>
+      </w:rPr>
+    </w:lvl>
+  </w:abstractNum>
+  <w:abstractNum w:abstractNumId="10" w15:restartNumberingAfterBreak="0">
     <w:nsid w:val="574E1A4A"/>
     <w:multiLevelType w:val="hybridMultilevel"/>
     <w:tmpl w:val="0964A1BE"/>
@@ -1504,7 +2606,685 @@
       </w:rPr>
     </w:lvl>
   </w:abstractNum>
-  <w:abstractNum w:abstractNumId="7" w15:restartNumberingAfterBreak="0">
+  <w:abstractNum w:abstractNumId="11" w15:restartNumberingAfterBreak="0">
+    <w:nsid w:val="5C9C1D5A"/>
+    <w:multiLevelType w:val="hybridMultilevel"/>
+    <w:tmpl w:val="703AF6D0"/>
+    <w:lvl w:ilvl="0" w:tplc="0C0A0001">
+      <w:start w:val="1"/>
+      <w:numFmt w:val="bullet"/>
+      <w:lvlText w:val=""/>
+      <w:lvlJc w:val="left"/>
+      <w:pPr>
+        <w:ind w:left="720" w:hanging="360"/>
+      </w:pPr>
+      <w:rPr>
+        <w:rFonts w:ascii="Symbol" w:hAnsi="Symbol" w:hint="default"/>
+      </w:rPr>
+    </w:lvl>
+    <w:lvl w:ilvl="1" w:tplc="0C0A0003" w:tentative="1">
+      <w:start w:val="1"/>
+      <w:numFmt w:val="bullet"/>
+      <w:lvlText w:val="o"/>
+      <w:lvlJc w:val="left"/>
+      <w:pPr>
+        <w:ind w:left="1440" w:hanging="360"/>
+      </w:pPr>
+      <w:rPr>
+        <w:rFonts w:ascii="Courier New" w:hAnsi="Courier New" w:cs="Courier New" w:hint="default"/>
+      </w:rPr>
+    </w:lvl>
+    <w:lvl w:ilvl="2" w:tplc="0C0A0005" w:tentative="1">
+      <w:start w:val="1"/>
+      <w:numFmt w:val="bullet"/>
+      <w:lvlText w:val=""/>
+      <w:lvlJc w:val="left"/>
+      <w:pPr>
+        <w:ind w:left="2160" w:hanging="360"/>
+      </w:pPr>
+      <w:rPr>
+        <w:rFonts w:ascii="Wingdings" w:hAnsi="Wingdings" w:hint="default"/>
+      </w:rPr>
+    </w:lvl>
+    <w:lvl w:ilvl="3" w:tplc="0C0A0001" w:tentative="1">
+      <w:start w:val="1"/>
+      <w:numFmt w:val="bullet"/>
+      <w:lvlText w:val=""/>
+      <w:lvlJc w:val="left"/>
+      <w:pPr>
+        <w:ind w:left="2880" w:hanging="360"/>
+      </w:pPr>
+      <w:rPr>
+        <w:rFonts w:ascii="Symbol" w:hAnsi="Symbol" w:hint="default"/>
+      </w:rPr>
+    </w:lvl>
+    <w:lvl w:ilvl="4" w:tplc="0C0A0003" w:tentative="1">
+      <w:start w:val="1"/>
+      <w:numFmt w:val="bullet"/>
+      <w:lvlText w:val="o"/>
+      <w:lvlJc w:val="left"/>
+      <w:pPr>
+        <w:ind w:left="3600" w:hanging="360"/>
+      </w:pPr>
+      <w:rPr>
+        <w:rFonts w:ascii="Courier New" w:hAnsi="Courier New" w:cs="Courier New" w:hint="default"/>
+      </w:rPr>
+    </w:lvl>
+    <w:lvl w:ilvl="5" w:tplc="0C0A0005" w:tentative="1">
+      <w:start w:val="1"/>
+      <w:numFmt w:val="bullet"/>
+      <w:lvlText w:val=""/>
+      <w:lvlJc w:val="left"/>
+      <w:pPr>
+        <w:ind w:left="4320" w:hanging="360"/>
+      </w:pPr>
+      <w:rPr>
+        <w:rFonts w:ascii="Wingdings" w:hAnsi="Wingdings" w:hint="default"/>
+      </w:rPr>
+    </w:lvl>
+    <w:lvl w:ilvl="6" w:tplc="0C0A0001" w:tentative="1">
+      <w:start w:val="1"/>
+      <w:numFmt w:val="bullet"/>
+      <w:lvlText w:val=""/>
+      <w:lvlJc w:val="left"/>
+      <w:pPr>
+        <w:ind w:left="5040" w:hanging="360"/>
+      </w:pPr>
+      <w:rPr>
+        <w:rFonts w:ascii="Symbol" w:hAnsi="Symbol" w:hint="default"/>
+      </w:rPr>
+    </w:lvl>
+    <w:lvl w:ilvl="7" w:tplc="0C0A0003" w:tentative="1">
+      <w:start w:val="1"/>
+      <w:numFmt w:val="bullet"/>
+      <w:lvlText w:val="o"/>
+      <w:lvlJc w:val="left"/>
+      <w:pPr>
+        <w:ind w:left="5760" w:hanging="360"/>
+      </w:pPr>
+      <w:rPr>
+        <w:rFonts w:ascii="Courier New" w:hAnsi="Courier New" w:cs="Courier New" w:hint="default"/>
+      </w:rPr>
+    </w:lvl>
+    <w:lvl w:ilvl="8" w:tplc="0C0A0005" w:tentative="1">
+      <w:start w:val="1"/>
+      <w:numFmt w:val="bullet"/>
+      <w:lvlText w:val=""/>
+      <w:lvlJc w:val="left"/>
+      <w:pPr>
+        <w:ind w:left="6480" w:hanging="360"/>
+      </w:pPr>
+      <w:rPr>
+        <w:rFonts w:ascii="Wingdings" w:hAnsi="Wingdings" w:hint="default"/>
+      </w:rPr>
+    </w:lvl>
+  </w:abstractNum>
+  <w:abstractNum w:abstractNumId="12" w15:restartNumberingAfterBreak="0">
+    <w:nsid w:val="65D73AFC"/>
+    <w:multiLevelType w:val="hybridMultilevel"/>
+    <w:tmpl w:val="1518962E"/>
+    <w:lvl w:ilvl="0" w:tplc="0C0A000D">
+      <w:start w:val="1"/>
+      <w:numFmt w:val="bullet"/>
+      <w:lvlText w:val=""/>
+      <w:lvlJc w:val="left"/>
+      <w:pPr>
+        <w:ind w:left="1440" w:hanging="360"/>
+      </w:pPr>
+      <w:rPr>
+        <w:rFonts w:ascii="Wingdings" w:hAnsi="Wingdings" w:hint="default"/>
+      </w:rPr>
+    </w:lvl>
+    <w:lvl w:ilvl="1" w:tplc="0C0A0003" w:tentative="1">
+      <w:start w:val="1"/>
+      <w:numFmt w:val="bullet"/>
+      <w:lvlText w:val="o"/>
+      <w:lvlJc w:val="left"/>
+      <w:pPr>
+        <w:ind w:left="2160" w:hanging="360"/>
+      </w:pPr>
+      <w:rPr>
+        <w:rFonts w:ascii="Courier New" w:hAnsi="Courier New" w:cs="Courier New" w:hint="default"/>
+      </w:rPr>
+    </w:lvl>
+    <w:lvl w:ilvl="2" w:tplc="0C0A0005" w:tentative="1">
+      <w:start w:val="1"/>
+      <w:numFmt w:val="bullet"/>
+      <w:lvlText w:val=""/>
+      <w:lvlJc w:val="left"/>
+      <w:pPr>
+        <w:ind w:left="2880" w:hanging="360"/>
+      </w:pPr>
+      <w:rPr>
+        <w:rFonts w:ascii="Wingdings" w:hAnsi="Wingdings" w:hint="default"/>
+      </w:rPr>
+    </w:lvl>
+    <w:lvl w:ilvl="3" w:tplc="0C0A0001" w:tentative="1">
+      <w:start w:val="1"/>
+      <w:numFmt w:val="bullet"/>
+      <w:lvlText w:val=""/>
+      <w:lvlJc w:val="left"/>
+      <w:pPr>
+        <w:ind w:left="3600" w:hanging="360"/>
+      </w:pPr>
+      <w:rPr>
+        <w:rFonts w:ascii="Symbol" w:hAnsi="Symbol" w:hint="default"/>
+      </w:rPr>
+    </w:lvl>
+    <w:lvl w:ilvl="4" w:tplc="0C0A0003" w:tentative="1">
+      <w:start w:val="1"/>
+      <w:numFmt w:val="bullet"/>
+      <w:lvlText w:val="o"/>
+      <w:lvlJc w:val="left"/>
+      <w:pPr>
+        <w:ind w:left="4320" w:hanging="360"/>
+      </w:pPr>
+      <w:rPr>
+        <w:rFonts w:ascii="Courier New" w:hAnsi="Courier New" w:cs="Courier New" w:hint="default"/>
+      </w:rPr>
+    </w:lvl>
+    <w:lvl w:ilvl="5" w:tplc="0C0A0005" w:tentative="1">
+      <w:start w:val="1"/>
+      <w:numFmt w:val="bullet"/>
+      <w:lvlText w:val=""/>
+      <w:lvlJc w:val="left"/>
+      <w:pPr>
+        <w:ind w:left="5040" w:hanging="360"/>
+      </w:pPr>
+      <w:rPr>
+        <w:rFonts w:ascii="Wingdings" w:hAnsi="Wingdings" w:hint="default"/>
+      </w:rPr>
+    </w:lvl>
+    <w:lvl w:ilvl="6" w:tplc="0C0A0001" w:tentative="1">
+      <w:start w:val="1"/>
+      <w:numFmt w:val="bullet"/>
+      <w:lvlText w:val=""/>
+      <w:lvlJc w:val="left"/>
+      <w:pPr>
+        <w:ind w:left="5760" w:hanging="360"/>
+      </w:pPr>
+      <w:rPr>
+        <w:rFonts w:ascii="Symbol" w:hAnsi="Symbol" w:hint="default"/>
+      </w:rPr>
+    </w:lvl>
+    <w:lvl w:ilvl="7" w:tplc="0C0A0003" w:tentative="1">
+      <w:start w:val="1"/>
+      <w:numFmt w:val="bullet"/>
+      <w:lvlText w:val="o"/>
+      <w:lvlJc w:val="left"/>
+      <w:pPr>
+        <w:ind w:left="6480" w:hanging="360"/>
+      </w:pPr>
+      <w:rPr>
+        <w:rFonts w:ascii="Courier New" w:hAnsi="Courier New" w:cs="Courier New" w:hint="default"/>
+      </w:rPr>
+    </w:lvl>
+    <w:lvl w:ilvl="8" w:tplc="0C0A0005" w:tentative="1">
+      <w:start w:val="1"/>
+      <w:numFmt w:val="bullet"/>
+      <w:lvlText w:val=""/>
+      <w:lvlJc w:val="left"/>
+      <w:pPr>
+        <w:ind w:left="7200" w:hanging="360"/>
+      </w:pPr>
+      <w:rPr>
+        <w:rFonts w:ascii="Wingdings" w:hAnsi="Wingdings" w:hint="default"/>
+      </w:rPr>
+    </w:lvl>
+  </w:abstractNum>
+  <w:abstractNum w:abstractNumId="13" w15:restartNumberingAfterBreak="0">
+    <w:nsid w:val="696635A3"/>
+    <w:multiLevelType w:val="hybridMultilevel"/>
+    <w:tmpl w:val="25EEA510"/>
+    <w:lvl w:ilvl="0" w:tplc="0C0A000D">
+      <w:start w:val="1"/>
+      <w:numFmt w:val="bullet"/>
+      <w:lvlText w:val=""/>
+      <w:lvlJc w:val="left"/>
+      <w:pPr>
+        <w:ind w:left="1440" w:hanging="360"/>
+      </w:pPr>
+      <w:rPr>
+        <w:rFonts w:ascii="Wingdings" w:hAnsi="Wingdings" w:hint="default"/>
+      </w:rPr>
+    </w:lvl>
+    <w:lvl w:ilvl="1" w:tplc="0C0A0003" w:tentative="1">
+      <w:start w:val="1"/>
+      <w:numFmt w:val="bullet"/>
+      <w:lvlText w:val="o"/>
+      <w:lvlJc w:val="left"/>
+      <w:pPr>
+        <w:ind w:left="2160" w:hanging="360"/>
+      </w:pPr>
+      <w:rPr>
+        <w:rFonts w:ascii="Courier New" w:hAnsi="Courier New" w:cs="Courier New" w:hint="default"/>
+      </w:rPr>
+    </w:lvl>
+    <w:lvl w:ilvl="2" w:tplc="0C0A0005" w:tentative="1">
+      <w:start w:val="1"/>
+      <w:numFmt w:val="bullet"/>
+      <w:lvlText w:val=""/>
+      <w:lvlJc w:val="left"/>
+      <w:pPr>
+        <w:ind w:left="2880" w:hanging="360"/>
+      </w:pPr>
+      <w:rPr>
+        <w:rFonts w:ascii="Wingdings" w:hAnsi="Wingdings" w:hint="default"/>
+      </w:rPr>
+    </w:lvl>
+    <w:lvl w:ilvl="3" w:tplc="0C0A0001" w:tentative="1">
+      <w:start w:val="1"/>
+      <w:numFmt w:val="bullet"/>
+      <w:lvlText w:val=""/>
+      <w:lvlJc w:val="left"/>
+      <w:pPr>
+        <w:ind w:left="3600" w:hanging="360"/>
+      </w:pPr>
+      <w:rPr>
+        <w:rFonts w:ascii="Symbol" w:hAnsi="Symbol" w:hint="default"/>
+      </w:rPr>
+    </w:lvl>
+    <w:lvl w:ilvl="4" w:tplc="0C0A0003" w:tentative="1">
+      <w:start w:val="1"/>
+      <w:numFmt w:val="bullet"/>
+      <w:lvlText w:val="o"/>
+      <w:lvlJc w:val="left"/>
+      <w:pPr>
+        <w:ind w:left="4320" w:hanging="360"/>
+      </w:pPr>
+      <w:rPr>
+        <w:rFonts w:ascii="Courier New" w:hAnsi="Courier New" w:cs="Courier New" w:hint="default"/>
+      </w:rPr>
+    </w:lvl>
+    <w:lvl w:ilvl="5" w:tplc="0C0A0005" w:tentative="1">
+      <w:start w:val="1"/>
+      <w:numFmt w:val="bullet"/>
+      <w:lvlText w:val=""/>
+      <w:lvlJc w:val="left"/>
+      <w:pPr>
+        <w:ind w:left="5040" w:hanging="360"/>
+      </w:pPr>
+      <w:rPr>
+        <w:rFonts w:ascii="Wingdings" w:hAnsi="Wingdings" w:hint="default"/>
+      </w:rPr>
+    </w:lvl>
+    <w:lvl w:ilvl="6" w:tplc="0C0A0001" w:tentative="1">
+      <w:start w:val="1"/>
+      <w:numFmt w:val="bullet"/>
+      <w:lvlText w:val=""/>
+      <w:lvlJc w:val="left"/>
+      <w:pPr>
+        <w:ind w:left="5760" w:hanging="360"/>
+      </w:pPr>
+      <w:rPr>
+        <w:rFonts w:ascii="Symbol" w:hAnsi="Symbol" w:hint="default"/>
+      </w:rPr>
+    </w:lvl>
+    <w:lvl w:ilvl="7" w:tplc="0C0A0003" w:tentative="1">
+      <w:start w:val="1"/>
+      <w:numFmt w:val="bullet"/>
+      <w:lvlText w:val="o"/>
+      <w:lvlJc w:val="left"/>
+      <w:pPr>
+        <w:ind w:left="6480" w:hanging="360"/>
+      </w:pPr>
+      <w:rPr>
+        <w:rFonts w:ascii="Courier New" w:hAnsi="Courier New" w:cs="Courier New" w:hint="default"/>
+      </w:rPr>
+    </w:lvl>
+    <w:lvl w:ilvl="8" w:tplc="0C0A0005" w:tentative="1">
+      <w:start w:val="1"/>
+      <w:numFmt w:val="bullet"/>
+      <w:lvlText w:val=""/>
+      <w:lvlJc w:val="left"/>
+      <w:pPr>
+        <w:ind w:left="7200" w:hanging="360"/>
+      </w:pPr>
+      <w:rPr>
+        <w:rFonts w:ascii="Wingdings" w:hAnsi="Wingdings" w:hint="default"/>
+      </w:rPr>
+    </w:lvl>
+  </w:abstractNum>
+  <w:abstractNum w:abstractNumId="14" w15:restartNumberingAfterBreak="0">
+    <w:nsid w:val="77B821F2"/>
+    <w:multiLevelType w:val="hybridMultilevel"/>
+    <w:tmpl w:val="85B612EA"/>
+    <w:lvl w:ilvl="0" w:tplc="0C0A0001">
+      <w:start w:val="1"/>
+      <w:numFmt w:val="bullet"/>
+      <w:lvlText w:val=""/>
+      <w:lvlJc w:val="left"/>
+      <w:pPr>
+        <w:ind w:left="720" w:hanging="360"/>
+      </w:pPr>
+      <w:rPr>
+        <w:rFonts w:ascii="Symbol" w:hAnsi="Symbol" w:hint="default"/>
+      </w:rPr>
+    </w:lvl>
+    <w:lvl w:ilvl="1" w:tplc="0C0A0003" w:tentative="1">
+      <w:start w:val="1"/>
+      <w:numFmt w:val="bullet"/>
+      <w:lvlText w:val="o"/>
+      <w:lvlJc w:val="left"/>
+      <w:pPr>
+        <w:ind w:left="1440" w:hanging="360"/>
+      </w:pPr>
+      <w:rPr>
+        <w:rFonts w:ascii="Courier New" w:hAnsi="Courier New" w:cs="Courier New" w:hint="default"/>
+      </w:rPr>
+    </w:lvl>
+    <w:lvl w:ilvl="2" w:tplc="0C0A0005" w:tentative="1">
+      <w:start w:val="1"/>
+      <w:numFmt w:val="bullet"/>
+      <w:lvlText w:val=""/>
+      <w:lvlJc w:val="left"/>
+      <w:pPr>
+        <w:ind w:left="2160" w:hanging="360"/>
+      </w:pPr>
+      <w:rPr>
+        <w:rFonts w:ascii="Wingdings" w:hAnsi="Wingdings" w:hint="default"/>
+      </w:rPr>
+    </w:lvl>
+    <w:lvl w:ilvl="3" w:tplc="0C0A0001" w:tentative="1">
+      <w:start w:val="1"/>
+      <w:numFmt w:val="bullet"/>
+      <w:lvlText w:val=""/>
+      <w:lvlJc w:val="left"/>
+      <w:pPr>
+        <w:ind w:left="2880" w:hanging="360"/>
+      </w:pPr>
+      <w:rPr>
+        <w:rFonts w:ascii="Symbol" w:hAnsi="Symbol" w:hint="default"/>
+      </w:rPr>
+    </w:lvl>
+    <w:lvl w:ilvl="4" w:tplc="0C0A0003" w:tentative="1">
+      <w:start w:val="1"/>
+      <w:numFmt w:val="bullet"/>
+      <w:lvlText w:val="o"/>
+      <w:lvlJc w:val="left"/>
+      <w:pPr>
+        <w:ind w:left="3600" w:hanging="360"/>
+      </w:pPr>
+      <w:rPr>
+        <w:rFonts w:ascii="Courier New" w:hAnsi="Courier New" w:cs="Courier New" w:hint="default"/>
+      </w:rPr>
+    </w:lvl>
+    <w:lvl w:ilvl="5" w:tplc="0C0A0005" w:tentative="1">
+      <w:start w:val="1"/>
+      <w:numFmt w:val="bullet"/>
+      <w:lvlText w:val=""/>
+      <w:lvlJc w:val="left"/>
+      <w:pPr>
+        <w:ind w:left="4320" w:hanging="360"/>
+      </w:pPr>
+      <w:rPr>
+        <w:rFonts w:ascii="Wingdings" w:hAnsi="Wingdings" w:hint="default"/>
+      </w:rPr>
+    </w:lvl>
+    <w:lvl w:ilvl="6" w:tplc="0C0A0001" w:tentative="1">
+      <w:start w:val="1"/>
+      <w:numFmt w:val="bullet"/>
+      <w:lvlText w:val=""/>
+      <w:lvlJc w:val="left"/>
+      <w:pPr>
+        <w:ind w:left="5040" w:hanging="360"/>
+      </w:pPr>
+      <w:rPr>
+        <w:rFonts w:ascii="Symbol" w:hAnsi="Symbol" w:hint="default"/>
+      </w:rPr>
+    </w:lvl>
+    <w:lvl w:ilvl="7" w:tplc="0C0A0003" w:tentative="1">
+      <w:start w:val="1"/>
+      <w:numFmt w:val="bullet"/>
+      <w:lvlText w:val="o"/>
+      <w:lvlJc w:val="left"/>
+      <w:pPr>
+        <w:ind w:left="5760" w:hanging="360"/>
+      </w:pPr>
+      <w:rPr>
+        <w:rFonts w:ascii="Courier New" w:hAnsi="Courier New" w:cs="Courier New" w:hint="default"/>
+      </w:rPr>
+    </w:lvl>
+    <w:lvl w:ilvl="8" w:tplc="0C0A0005" w:tentative="1">
+      <w:start w:val="1"/>
+      <w:numFmt w:val="bullet"/>
+      <w:lvlText w:val=""/>
+      <w:lvlJc w:val="left"/>
+      <w:pPr>
+        <w:ind w:left="6480" w:hanging="360"/>
+      </w:pPr>
+      <w:rPr>
+        <w:rFonts w:ascii="Wingdings" w:hAnsi="Wingdings" w:hint="default"/>
+      </w:rPr>
+    </w:lvl>
+  </w:abstractNum>
+  <w:abstractNum w:abstractNumId="15" w15:restartNumberingAfterBreak="0">
+    <w:nsid w:val="77C049D0"/>
+    <w:multiLevelType w:val="hybridMultilevel"/>
+    <w:tmpl w:val="0BE48582"/>
+    <w:lvl w:ilvl="0" w:tplc="B66274BE">
+      <w:start w:val="3"/>
+      <w:numFmt w:val="bullet"/>
+      <w:lvlText w:val="-"/>
+      <w:lvlJc w:val="left"/>
+      <w:pPr>
+        <w:ind w:left="720" w:hanging="360"/>
+      </w:pPr>
+      <w:rPr>
+        <w:rFonts w:ascii="Times New Roman" w:eastAsia="Times New Roman" w:hAnsi="Times New Roman" w:cs="Times New Roman" w:hint="default"/>
+      </w:rPr>
+    </w:lvl>
+    <w:lvl w:ilvl="1" w:tplc="0C0A0003" w:tentative="1">
+      <w:start w:val="1"/>
+      <w:numFmt w:val="bullet"/>
+      <w:lvlText w:val="o"/>
+      <w:lvlJc w:val="left"/>
+      <w:pPr>
+        <w:ind w:left="1440" w:hanging="360"/>
+      </w:pPr>
+      <w:rPr>
+        <w:rFonts w:ascii="Courier New" w:hAnsi="Courier New" w:cs="Courier New" w:hint="default"/>
+      </w:rPr>
+    </w:lvl>
+    <w:lvl w:ilvl="2" w:tplc="0C0A0005" w:tentative="1">
+      <w:start w:val="1"/>
+      <w:numFmt w:val="bullet"/>
+      <w:lvlText w:val=""/>
+      <w:lvlJc w:val="left"/>
+      <w:pPr>
+        <w:ind w:left="2160" w:hanging="360"/>
+      </w:pPr>
+      <w:rPr>
+        <w:rFonts w:ascii="Wingdings" w:hAnsi="Wingdings" w:hint="default"/>
+      </w:rPr>
+    </w:lvl>
+    <w:lvl w:ilvl="3" w:tplc="0C0A0001" w:tentative="1">
+      <w:start w:val="1"/>
+      <w:numFmt w:val="bullet"/>
+      <w:lvlText w:val=""/>
+      <w:lvlJc w:val="left"/>
+      <w:pPr>
+        <w:ind w:left="2880" w:hanging="360"/>
+      </w:pPr>
+      <w:rPr>
+        <w:rFonts w:ascii="Symbol" w:hAnsi="Symbol" w:hint="default"/>
+      </w:rPr>
+    </w:lvl>
+    <w:lvl w:ilvl="4" w:tplc="0C0A0003" w:tentative="1">
+      <w:start w:val="1"/>
+      <w:numFmt w:val="bullet"/>
+      <w:lvlText w:val="o"/>
+      <w:lvlJc w:val="left"/>
+      <w:pPr>
+        <w:ind w:left="3600" w:hanging="360"/>
+      </w:pPr>
+      <w:rPr>
+        <w:rFonts w:ascii="Courier New" w:hAnsi="Courier New" w:cs="Courier New" w:hint="default"/>
+      </w:rPr>
+    </w:lvl>
+    <w:lvl w:ilvl="5" w:tplc="0C0A0005" w:tentative="1">
+      <w:start w:val="1"/>
+      <w:numFmt w:val="bullet"/>
+      <w:lvlText w:val=""/>
+      <w:lvlJc w:val="left"/>
+      <w:pPr>
+        <w:ind w:left="4320" w:hanging="360"/>
+      </w:pPr>
+      <w:rPr>
+        <w:rFonts w:ascii="Wingdings" w:hAnsi="Wingdings" w:hint="default"/>
+      </w:rPr>
+    </w:lvl>
+    <w:lvl w:ilvl="6" w:tplc="0C0A0001" w:tentative="1">
+      <w:start w:val="1"/>
+      <w:numFmt w:val="bullet"/>
+      <w:lvlText w:val=""/>
+      <w:lvlJc w:val="left"/>
+      <w:pPr>
+        <w:ind w:left="5040" w:hanging="360"/>
+      </w:pPr>
+      <w:rPr>
+        <w:rFonts w:ascii="Symbol" w:hAnsi="Symbol" w:hint="default"/>
+      </w:rPr>
+    </w:lvl>
+    <w:lvl w:ilvl="7" w:tplc="0C0A0003" w:tentative="1">
+      <w:start w:val="1"/>
+      <w:numFmt w:val="bullet"/>
+      <w:lvlText w:val="o"/>
+      <w:lvlJc w:val="left"/>
+      <w:pPr>
+        <w:ind w:left="5760" w:hanging="360"/>
+      </w:pPr>
+      <w:rPr>
+        <w:rFonts w:ascii="Courier New" w:hAnsi="Courier New" w:cs="Courier New" w:hint="default"/>
+      </w:rPr>
+    </w:lvl>
+    <w:lvl w:ilvl="8" w:tplc="0C0A0005" w:tentative="1">
+      <w:start w:val="1"/>
+      <w:numFmt w:val="bullet"/>
+      <w:lvlText w:val=""/>
+      <w:lvlJc w:val="left"/>
+      <w:pPr>
+        <w:ind w:left="6480" w:hanging="360"/>
+      </w:pPr>
+      <w:rPr>
+        <w:rFonts w:ascii="Wingdings" w:hAnsi="Wingdings" w:hint="default"/>
+      </w:rPr>
+    </w:lvl>
+  </w:abstractNum>
+  <w:abstractNum w:abstractNumId="16" w15:restartNumberingAfterBreak="0">
+    <w:nsid w:val="7D2D060D"/>
+    <w:multiLevelType w:val="hybridMultilevel"/>
+    <w:tmpl w:val="C70A6EFE"/>
+    <w:lvl w:ilvl="0" w:tplc="0C0A0001">
+      <w:start w:val="1"/>
+      <w:numFmt w:val="bullet"/>
+      <w:lvlText w:val=""/>
+      <w:lvlJc w:val="left"/>
+      <w:pPr>
+        <w:ind w:left="720" w:hanging="360"/>
+      </w:pPr>
+      <w:rPr>
+        <w:rFonts w:ascii="Symbol" w:hAnsi="Symbol" w:hint="default"/>
+      </w:rPr>
+    </w:lvl>
+    <w:lvl w:ilvl="1" w:tplc="0C0A0003" w:tentative="1">
+      <w:start w:val="1"/>
+      <w:numFmt w:val="bullet"/>
+      <w:lvlText w:val="o"/>
+      <w:lvlJc w:val="left"/>
+      <w:pPr>
+        <w:ind w:left="1440" w:hanging="360"/>
+      </w:pPr>
+      <w:rPr>
+        <w:rFonts w:ascii="Courier New" w:hAnsi="Courier New" w:cs="Courier New" w:hint="default"/>
+      </w:rPr>
+    </w:lvl>
+    <w:lvl w:ilvl="2" w:tplc="0C0A0005" w:tentative="1">
+      <w:start w:val="1"/>
+      <w:numFmt w:val="bullet"/>
+      <w:lvlText w:val=""/>
+      <w:lvlJc w:val="left"/>
+      <w:pPr>
+        <w:ind w:left="2160" w:hanging="360"/>
+      </w:pPr>
+      <w:rPr>
+        <w:rFonts w:ascii="Wingdings" w:hAnsi="Wingdings" w:hint="default"/>
+      </w:rPr>
+    </w:lvl>
+    <w:lvl w:ilvl="3" w:tplc="0C0A0001" w:tentative="1">
+      <w:start w:val="1"/>
+      <w:numFmt w:val="bullet"/>
+      <w:lvlText w:val=""/>
+      <w:lvlJc w:val="left"/>
+      <w:pPr>
+        <w:ind w:left="2880" w:hanging="360"/>
+      </w:pPr>
+      <w:rPr>
+        <w:rFonts w:ascii="Symbol" w:hAnsi="Symbol" w:hint="default"/>
+      </w:rPr>
+    </w:lvl>
+    <w:lvl w:ilvl="4" w:tplc="0C0A0003" w:tentative="1">
+      <w:start w:val="1"/>
+      <w:numFmt w:val="bullet"/>
+      <w:lvlText w:val="o"/>
+      <w:lvlJc w:val="left"/>
+      <w:pPr>
+        <w:ind w:left="3600" w:hanging="360"/>
+      </w:pPr>
+      <w:rPr>
+        <w:rFonts w:ascii="Courier New" w:hAnsi="Courier New" w:cs="Courier New" w:hint="default"/>
+      </w:rPr>
+    </w:lvl>
+    <w:lvl w:ilvl="5" w:tplc="0C0A0005" w:tentative="1">
+      <w:start w:val="1"/>
+      <w:numFmt w:val="bullet"/>
+      <w:lvlText w:val=""/>
+      <w:lvlJc w:val="left"/>
+      <w:pPr>
+        <w:ind w:left="4320" w:hanging="360"/>
+      </w:pPr>
+      <w:rPr>
+        <w:rFonts w:ascii="Wingdings" w:hAnsi="Wingdings" w:hint="default"/>
+      </w:rPr>
+    </w:lvl>
+    <w:lvl w:ilvl="6" w:tplc="0C0A0001" w:tentative="1">
+      <w:start w:val="1"/>
+      <w:numFmt w:val="bullet"/>
+      <w:lvlText w:val=""/>
+      <w:lvlJc w:val="left"/>
+      <w:pPr>
+        <w:ind w:left="5040" w:hanging="360"/>
+      </w:pPr>
+      <w:rPr>
+        <w:rFonts w:ascii="Symbol" w:hAnsi="Symbol" w:hint="default"/>
+      </w:rPr>
+    </w:lvl>
+    <w:lvl w:ilvl="7" w:tplc="0C0A0003" w:tentative="1">
+      <w:start w:val="1"/>
+      <w:numFmt w:val="bullet"/>
+      <w:lvlText w:val="o"/>
+      <w:lvlJc w:val="left"/>
+      <w:pPr>
+        <w:ind w:left="5760" w:hanging="360"/>
+      </w:pPr>
+      <w:rPr>
+        <w:rFonts w:ascii="Courier New" w:hAnsi="Courier New" w:cs="Courier New" w:hint="default"/>
+      </w:rPr>
+    </w:lvl>
+    <w:lvl w:ilvl="8" w:tplc="0C0A0005" w:tentative="1">
+      <w:start w:val="1"/>
+      <w:numFmt w:val="bullet"/>
+      <w:lvlText w:val=""/>
+      <w:lvlJc w:val="left"/>
+      <w:pPr>
+        <w:ind w:left="6480" w:hanging="360"/>
+      </w:pPr>
+      <w:rPr>
+        <w:rFonts w:ascii="Wingdings" w:hAnsi="Wingdings" w:hint="default"/>
+      </w:rPr>
+    </w:lvl>
+  </w:abstractNum>
+  <w:abstractNum w:abstractNumId="17" w15:restartNumberingAfterBreak="0">
     <w:nsid w:val="7ECA6079"/>
     <w:multiLevelType w:val="hybridMultilevel"/>
     <w:tmpl w:val="835E3986"/>
@@ -1617,29 +3397,59 @@
       </w:rPr>
     </w:lvl>
   </w:abstractNum>
-  <w:num w:numId="1">
+  <w:num w:numId="1" w16cid:durableId="198860356">
+    <w:abstractNumId w:val="10"/>
+  </w:num>
+  <w:num w:numId="2" w16cid:durableId="1767918120">
+    <w:abstractNumId w:val="7"/>
+  </w:num>
+  <w:num w:numId="3" w16cid:durableId="285549247">
+    <w:abstractNumId w:val="1"/>
+  </w:num>
+  <w:num w:numId="4" w16cid:durableId="1230578269">
     <w:abstractNumId w:val="6"/>
   </w:num>
-  <w:num w:numId="2">
+  <w:num w:numId="5" w16cid:durableId="147216111">
+    <w:abstractNumId w:val="8"/>
+  </w:num>
+  <w:num w:numId="6" w16cid:durableId="1345471221">
+    <w:abstractNumId w:val="5"/>
+  </w:num>
+  <w:num w:numId="7" w16cid:durableId="1581520264">
     <w:abstractNumId w:val="4"/>
   </w:num>
-  <w:num w:numId="3">
+  <w:num w:numId="8" w16cid:durableId="649752000">
+    <w:abstractNumId w:val="17"/>
+  </w:num>
+  <w:num w:numId="9" w16cid:durableId="75708766">
+    <w:abstractNumId w:val="15"/>
+  </w:num>
+  <w:num w:numId="10" w16cid:durableId="19094433">
+    <w:abstractNumId w:val="14"/>
+  </w:num>
+  <w:num w:numId="11" w16cid:durableId="626744716">
     <w:abstractNumId w:val="0"/>
   </w:num>
-  <w:num w:numId="4">
+  <w:num w:numId="12" w16cid:durableId="2088334667">
     <w:abstractNumId w:val="3"/>
   </w:num>
-  <w:num w:numId="5">
-    <w:abstractNumId w:val="5"/>
+  <w:num w:numId="13" w16cid:durableId="422651138">
+    <w:abstractNumId w:val="13"/>
   </w:num>
-  <w:num w:numId="6">
+  <w:num w:numId="14" w16cid:durableId="1541162260">
+    <w:abstractNumId w:val="9"/>
+  </w:num>
+  <w:num w:numId="15" w16cid:durableId="1967657430">
+    <w:abstractNumId w:val="12"/>
+  </w:num>
+  <w:num w:numId="16" w16cid:durableId="441070163">
+    <w:abstractNumId w:val="11"/>
+  </w:num>
+  <w:num w:numId="17" w16cid:durableId="2105570879">
     <w:abstractNumId w:val="2"/>
   </w:num>
-  <w:num w:numId="7">
-    <w:abstractNumId w:val="1"/>
-  </w:num>
-  <w:num w:numId="8">
-    <w:abstractNumId w:val="7"/>
+  <w:num w:numId="18" w16cid:durableId="1165976445">
+    <w:abstractNumId w:val="16"/>
   </w:num>
 </w:numbering>
 </file>

</xml_diff>